<commit_message>
Course Designator: Answer SCH question.
</commit_message>
<xml_diff>
--- a/assets/Request for New Course Designator.docx
+++ b/assets/Request for New Course Designator.docx
@@ -133,15 +133,7 @@
         <w:rPr>
           <w:rFonts w:ascii="Garamond" w:hAnsi="Garamond"/>
         </w:rPr>
-        <w:t>The SE designator serves a new BS Software Engin</w:t>
-      </w:r>
-      <w:bookmarkStart w:id="0" w:name="_GoBack"/>
-      <w:bookmarkEnd w:id="0"/>
-      <w:r>
-        <w:rPr>
-          <w:rFonts w:ascii="Garamond" w:hAnsi="Garamond"/>
-        </w:rPr>
-        <w:t xml:space="preserve">eering program described in </w:t>
+        <w:t xml:space="preserve">The SE designator serves a new BS Software Engineering program described in </w:t>
       </w:r>
       <w:hyperlink r:id="rId6" w:history="1">
         <w:r>
@@ -298,21 +290,7 @@
         <w:rPr>
           <w:rFonts w:ascii="Garamond" w:hAnsi="Garamond"/>
         </w:rPr>
-        <w:t>Rose-</w:t>
-      </w:r>
-      <w:proofErr w:type="spellStart"/>
-      <w:r>
-        <w:rPr>
-          <w:rFonts w:ascii="Garamond" w:hAnsi="Garamond"/>
-        </w:rPr>
-        <w:t>Hulman</w:t>
-      </w:r>
-      <w:proofErr w:type="spellEnd"/>
-      <w:r>
-        <w:rPr>
-          <w:rFonts w:ascii="Garamond" w:hAnsi="Garamond"/>
-        </w:rPr>
-        <w:t xml:space="preserve"> </w:t>
+        <w:t xml:space="preserve">Rose-Hulman </w:t>
       </w:r>
       <w:r>
         <w:rPr>
@@ -521,8 +499,10 @@
         <w:rPr>
           <w:rFonts w:ascii="Garamond" w:hAnsi="Garamond"/>
         </w:rPr>
-        <w:t>TODO</w:t>
-      </w:r>
+        <w:t>OSU-Cascades shall receive the SCH generated by courses in the subject code.</w:t>
+      </w:r>
+      <w:bookmarkStart w:id="0" w:name="_GoBack"/>
+      <w:bookmarkEnd w:id="0"/>
     </w:p>
     <w:p>
       <w:pPr>
@@ -1545,6 +1525,7 @@
     <w:lsdException w:name="HTML Sample" w:semiHidden="1" w:unhideWhenUsed="1"/>
     <w:lsdException w:name="HTML Typewriter" w:semiHidden="1" w:unhideWhenUsed="1"/>
     <w:lsdException w:name="HTML Variable" w:semiHidden="1" w:unhideWhenUsed="1"/>
+    <w:lsdException w:name="Normal Table" w:semiHidden="1" w:unhideWhenUsed="1"/>
     <w:lsdException w:name="annotation subject" w:semiHidden="1" w:unhideWhenUsed="1"/>
     <w:lsdException w:name="No List" w:semiHidden="1" w:unhideWhenUsed="1"/>
     <w:lsdException w:name="Outline List 1" w:semiHidden="1" w:unhideWhenUsed="1"/>
@@ -1591,8 +1572,10 @@
     <w:lsdException w:name="Table Subtle 2" w:semiHidden="1" w:unhideWhenUsed="1"/>
     <w:lsdException w:name="Table Web 1" w:semiHidden="1" w:unhideWhenUsed="1"/>
     <w:lsdException w:name="Table Web 2" w:semiHidden="1" w:unhideWhenUsed="1"/>
+    <w:lsdException w:name="Table Web 3" w:semiHidden="1" w:unhideWhenUsed="1"/>
     <w:lsdException w:name="Balloon Text" w:semiHidden="1" w:unhideWhenUsed="1"/>
     <w:lsdException w:name="Table Grid" w:uiPriority="39"/>
+    <w:lsdException w:name="Table Theme" w:semiHidden="1" w:unhideWhenUsed="1"/>
     <w:lsdException w:name="Note Level 1" w:semiHidden="1" w:unhideWhenUsed="1"/>
     <w:lsdException w:name="Note Level 2" w:semiHidden="1" w:unhideWhenUsed="1"/>
     <w:lsdException w:name="Note Level 3" w:semiHidden="1" w:unhideWhenUsed="1"/>
@@ -1827,6 +1810,7 @@
   <w:style w:type="character" w:default="1" w:styleId="DefaultParagraphFont">
     <w:name w:val="Default Paragraph Font"/>
     <w:uiPriority w:val="1"/>
+    <w:semiHidden/>
     <w:unhideWhenUsed/>
   </w:style>
   <w:style w:type="table" w:default="1" w:styleId="TableNormal">

</xml_diff>

<commit_message>
Course Designator: Incorporate feedback from Rubin.
</commit_message>
<xml_diff>
--- a/assets/Request for New Course Designator.docx
+++ b/assets/Request for New Course Designator.docx
@@ -10,6 +10,7 @@
           <w:szCs w:val="48"/>
         </w:rPr>
       </w:pPr>
+      <w:bookmarkStart w:id="0" w:name="_GoBack"/>
       <w:r>
         <w:rPr>
           <w:rFonts w:ascii="Helvetica Neue Thin" w:hAnsi="Helvetica Neue Thin"/>
@@ -19,6 +20,7 @@
         <w:t>Request for New Course Designator</w:t>
       </w:r>
     </w:p>
+    <w:bookmarkEnd w:id="0"/>
     <w:p/>
     <w:p>
       <w:pPr>
@@ -43,7 +45,19 @@
         <w:rPr>
           <w:rFonts w:ascii="Garamond" w:eastAsia="Garamond" w:hAnsi="Garamond" w:cs="Garamond"/>
         </w:rPr>
-        <w:t xml:space="preserve"> course designator for a new BS Software Engineering degree program, currently submitted as draft </w:t>
+        <w:t xml:space="preserve"> course designator for </w:t>
+      </w:r>
+      <w:r>
+        <w:rPr>
+          <w:rFonts w:ascii="Garamond" w:eastAsia="Garamond" w:hAnsi="Garamond" w:cs="Garamond"/>
+        </w:rPr>
+        <w:t>the proposed</w:t>
+      </w:r>
+      <w:r>
+        <w:rPr>
+          <w:rFonts w:ascii="Garamond" w:eastAsia="Garamond" w:hAnsi="Garamond" w:cs="Garamond"/>
+        </w:rPr>
+        <w:t xml:space="preserve"> BS Software Engineering degree program, currently submitted as draft </w:t>
       </w:r>
       <w:hyperlink r:id="rId5" w:history="1">
         <w:r>
@@ -58,7 +72,19 @@
         <w:rPr>
           <w:rFonts w:ascii="Garamond" w:eastAsia="Garamond" w:hAnsi="Garamond" w:cs="Garamond"/>
         </w:rPr>
-        <w:t>. We wish to create this course designator now, so that we may submit Category II proposals for new courses in the SE program, to accompany the Category I proposal.</w:t>
+        <w:t xml:space="preserve">. We wish to create this course designator now, so that we may submit Category II proposals for new courses </w:t>
+      </w:r>
+      <w:r>
+        <w:rPr>
+          <w:rFonts w:ascii="Garamond" w:eastAsia="Garamond" w:hAnsi="Garamond" w:cs="Garamond"/>
+        </w:rPr>
+        <w:t xml:space="preserve">to accompany </w:t>
+      </w:r>
+      <w:r>
+        <w:rPr>
+          <w:rFonts w:ascii="Garamond" w:eastAsia="Garamond" w:hAnsi="Garamond" w:cs="Garamond"/>
+        </w:rPr>
+        <w:t>the Category I proposal.</w:t>
       </w:r>
     </w:p>
     <w:p>
@@ -254,7 +280,7 @@
         <w:rPr>
           <w:rFonts w:ascii="Garamond" w:hAnsi="Garamond"/>
         </w:rPr>
-        <w:t xml:space="preserve">The usage of the SE designator is consistent with other programs, with examples including CS for computer science, </w:t>
+        <w:t xml:space="preserve">The usage of the SE designator is consistent with other programs, with examples including CS for computer science </w:t>
       </w:r>
       <w:r>
         <w:rPr>
@@ -272,7 +298,19 @@
         <w:rPr>
           <w:rFonts w:ascii="Garamond" w:hAnsi="Garamond"/>
         </w:rPr>
-        <w:t xml:space="preserve">Oregon Tech uses CST, based off of the CSET Department name, and we believe the CST prefix to be </w:t>
+        <w:t xml:space="preserve">Oregon Tech uses CST, based </w:t>
+      </w:r>
+      <w:r>
+        <w:rPr>
+          <w:rFonts w:ascii="Garamond" w:hAnsi="Garamond"/>
+        </w:rPr>
+        <w:t>on</w:t>
+      </w:r>
+      <w:r>
+        <w:rPr>
+          <w:rFonts w:ascii="Garamond" w:hAnsi="Garamond"/>
+        </w:rPr>
+        <w:t xml:space="preserve"> the CSET Department name, and we believe the CST prefix to be </w:t>
       </w:r>
       <w:r>
         <w:rPr>
@@ -404,388 +442,7 @@
         <w:rPr>
           <w:rFonts w:ascii="Garamond" w:hAnsi="Garamond"/>
         </w:rPr>
-        <w:t>The OSU-Cascades faculty and staff shall administer SE courses. The faculty contacts are Yong Bakos (yong.bakos@osucascades.edu) and Marc Rubin (marc.rubin@osucascades.edu).</w:t>
-      </w:r>
-    </w:p>
-    <w:p>
-      <w:pPr>
-        <w:ind w:left="720"/>
-        <w:rPr>
-          <w:rFonts w:ascii="Helvetica Neue" w:hAnsi="Helvetica Neue"/>
-        </w:rPr>
-      </w:pPr>
-    </w:p>
-    <w:p>
-      <w:pPr>
-        <w:numPr>
-          <w:ilvl w:val="0"/>
-          <w:numId w:val="2"/>
-        </w:numPr>
-        <w:rPr>
-          <w:rFonts w:ascii="Helvetica Neue" w:hAnsi="Helvetica Neue"/>
-        </w:rPr>
-      </w:pPr>
-      <w:r>
-        <w:rPr>
-          <w:rFonts w:ascii="Helvetica Neue" w:hAnsi="Helvetica Neue"/>
-        </w:rPr>
-        <w:lastRenderedPageBreak/>
-        <w:t>Who is responsible for consistency and outcome assessment for courses in the designator?</w:t>
-      </w:r>
-    </w:p>
-    <w:p>
-      <w:pPr>
-        <w:ind w:left="720"/>
-        <w:rPr>
-          <w:rFonts w:ascii="Garamond" w:hAnsi="Garamond"/>
-        </w:rPr>
-      </w:pPr>
-    </w:p>
-    <w:p>
-      <w:pPr>
-        <w:ind w:left="720"/>
-        <w:rPr>
-          <w:rFonts w:ascii="Garamond" w:hAnsi="Garamond"/>
-        </w:rPr>
-      </w:pPr>
-      <w:r>
-        <w:rPr>
-          <w:rFonts w:ascii="Garamond" w:hAnsi="Garamond"/>
-        </w:rPr>
-        <w:t>OSU-Cascades faculty and staff shall be responsible for consistency and outcome assessment for SE courses. Program assessments are guided by ABET accreditation requirements.</w:t>
-      </w:r>
-    </w:p>
-    <w:p>
-      <w:pPr>
-        <w:ind w:left="720"/>
-        <w:rPr>
-          <w:rFonts w:ascii="Helvetica Neue" w:hAnsi="Helvetica Neue"/>
-        </w:rPr>
-      </w:pPr>
-    </w:p>
-    <w:p>
-      <w:pPr>
-        <w:numPr>
-          <w:ilvl w:val="0"/>
-          <w:numId w:val="2"/>
-        </w:numPr>
-        <w:rPr>
-          <w:rFonts w:ascii="Helvetica Neue" w:hAnsi="Helvetica Neue"/>
-        </w:rPr>
-      </w:pPr>
-      <w:r>
-        <w:rPr>
-          <w:rFonts w:ascii="Helvetica Neue" w:hAnsi="Helvetica Neue"/>
-        </w:rPr>
-        <w:t>Which units get credit for the SCH generated by courses in the subject code?</w:t>
-      </w:r>
-    </w:p>
-    <w:p>
-      <w:pPr>
-        <w:ind w:left="720"/>
-        <w:rPr>
-          <w:rFonts w:ascii="Garamond" w:hAnsi="Garamond"/>
-        </w:rPr>
-      </w:pPr>
-    </w:p>
-    <w:p>
-      <w:pPr>
-        <w:ind w:left="720"/>
-        <w:rPr>
-          <w:rFonts w:ascii="Garamond" w:hAnsi="Garamond"/>
-        </w:rPr>
-      </w:pPr>
-      <w:r>
-        <w:rPr>
-          <w:rFonts w:ascii="Garamond" w:hAnsi="Garamond"/>
-        </w:rPr>
-        <w:t>OSU-Cascades shall receive the SCH generated by courses in the subject code.</w:t>
-      </w:r>
-      <w:bookmarkStart w:id="0" w:name="_GoBack"/>
-      <w:bookmarkEnd w:id="0"/>
-    </w:p>
-    <w:p>
-      <w:pPr>
-        <w:ind w:left="720"/>
-        <w:rPr>
-          <w:rFonts w:ascii="Helvetica Neue" w:hAnsi="Helvetica Neue"/>
-        </w:rPr>
-      </w:pPr>
-    </w:p>
-    <w:p>
-      <w:pPr>
-        <w:numPr>
-          <w:ilvl w:val="0"/>
-          <w:numId w:val="2"/>
-        </w:numPr>
-      </w:pPr>
-      <w:r>
-        <w:rPr>
-          <w:rFonts w:ascii="Helvetica Neue" w:hAnsi="Helvetica Neue"/>
-        </w:rPr>
-        <w:t>Who is responsible for communicating information about the new designator to stakeholders, including advisors, Admissions, and students?</w:t>
-      </w:r>
-    </w:p>
-    <w:p>
-      <w:pPr>
-        <w:ind w:left="720"/>
-        <w:rPr>
-          <w:rFonts w:ascii="Garamond" w:hAnsi="Garamond"/>
-        </w:rPr>
-      </w:pPr>
-    </w:p>
-    <w:p>
-      <w:pPr>
-        <w:ind w:left="720"/>
-        <w:rPr>
-          <w:rFonts w:ascii="Garamond" w:hAnsi="Garamond"/>
-        </w:rPr>
-      </w:pPr>
-      <w:r>
-        <w:rPr>
-          <w:rFonts w:ascii="Garamond" w:hAnsi="Garamond"/>
-        </w:rPr>
-        <w:t>OSU-Cascades faculty and staff shall be responsible for communicating information about the SE designator to all stakeholders.</w:t>
-      </w:r>
-    </w:p>
-    <w:p>
-      <w:pPr>
-        <w:rPr>
-          <w:bCs/>
-        </w:rPr>
-      </w:pPr>
-    </w:p>
-    <w:p>
-      <w:pPr>
-        <w:rPr>
-          <w:rFonts w:ascii="Helvetica Neue Thin" w:hAnsi="Helvetica Neue Thin"/>
-          <w:sz w:val="36"/>
-          <w:szCs w:val="36"/>
-        </w:rPr>
-      </w:pPr>
-      <w:r>
-        <w:rPr>
-          <w:rFonts w:ascii="Helvetica Neue Thin" w:hAnsi="Helvetica Neue Thin"/>
-          <w:sz w:val="36"/>
-          <w:szCs w:val="36"/>
-        </w:rPr>
-        <w:t>Impacts</w:t>
-      </w:r>
-    </w:p>
-    <w:p>
-      <w:pPr>
-        <w:numPr>
-          <w:ilvl w:val="0"/>
-          <w:numId w:val="3"/>
-        </w:numPr>
-        <w:rPr>
-          <w:rFonts w:ascii="Helvetica Neue" w:hAnsi="Helvetica Neue"/>
-        </w:rPr>
-      </w:pPr>
-      <w:r>
-        <w:rPr>
-          <w:rFonts w:ascii="Helvetica Neue" w:hAnsi="Helvetica Neue"/>
-        </w:rPr>
-        <w:t>Will courses in the new designator duplicate or compete with existing ones?</w:t>
-      </w:r>
-    </w:p>
-    <w:p>
-      <w:pPr>
-        <w:ind w:left="720"/>
-        <w:rPr>
-          <w:rFonts w:ascii="Garamond" w:hAnsi="Garamond"/>
-        </w:rPr>
-      </w:pPr>
-    </w:p>
-    <w:p>
-      <w:pPr>
-        <w:ind w:left="720"/>
-        <w:rPr>
-          <w:rFonts w:ascii="Garamond" w:hAnsi="Garamond"/>
-        </w:rPr>
-      </w:pPr>
-      <w:r>
-        <w:rPr>
-          <w:rFonts w:ascii="Garamond" w:hAnsi="Garamond"/>
-        </w:rPr>
-        <w:t>Courses in the SE designator complement, rather than compete with, existing courses in the computer science curriculum. While similar in nature to some computer science courses, the pre-requisites, course sequences, learning outcomes, course content, and pedagogy of the SE courses do not duplicate nor compete with existing courses.</w:t>
-      </w:r>
-    </w:p>
-    <w:p>
-      <w:pPr>
-        <w:ind w:left="720"/>
-        <w:rPr>
-          <w:rFonts w:ascii="Helvetica Neue" w:hAnsi="Helvetica Neue"/>
-        </w:rPr>
-      </w:pPr>
-    </w:p>
-    <w:p>
-      <w:pPr>
-        <w:numPr>
-          <w:ilvl w:val="0"/>
-          <w:numId w:val="3"/>
-        </w:numPr>
-        <w:rPr>
-          <w:rFonts w:ascii="Helvetica Neue" w:hAnsi="Helvetica Neue"/>
-        </w:rPr>
-      </w:pPr>
-      <w:r>
-        <w:rPr>
-          <w:rFonts w:ascii="Helvetica Neue" w:hAnsi="Helvetica Neue"/>
-        </w:rPr>
-        <w:t>Are there expected cross-listings or curricular equivalencies?</w:t>
-      </w:r>
-    </w:p>
-    <w:p>
-      <w:pPr>
-        <w:ind w:left="720"/>
-        <w:rPr>
-          <w:rFonts w:ascii="Garamond" w:hAnsi="Garamond"/>
-        </w:rPr>
-      </w:pPr>
-    </w:p>
-    <w:p>
-      <w:pPr>
-        <w:ind w:left="720"/>
-        <w:rPr>
-          <w:rFonts w:ascii="Garamond" w:hAnsi="Garamond"/>
-        </w:rPr>
-      </w:pPr>
-      <w:r>
-        <w:rPr>
-          <w:rFonts w:ascii="Garamond" w:hAnsi="Garamond"/>
-        </w:rPr>
-        <w:t>There shall be no expected cross-listings for SE courses. OSU-Cascades plans to accept CS 160, 161 and 162 courses as curricular equivalencies for SE 101, 102 and 103. While these courses have different learning outcomes, we feel that students with a grade of B or better in the introductory computer science sequence. In addition, this enables CS 160 – 162 course credits taken at Oregon community colleges to transfer to the OSU-Cascades software engineering program.</w:t>
-      </w:r>
-    </w:p>
-    <w:p>
-      <w:pPr>
-        <w:ind w:left="720"/>
-        <w:rPr>
-          <w:rFonts w:ascii="Helvetica Neue" w:hAnsi="Helvetica Neue"/>
-        </w:rPr>
-      </w:pPr>
-    </w:p>
-    <w:p>
-      <w:pPr>
-        <w:numPr>
-          <w:ilvl w:val="0"/>
-          <w:numId w:val="3"/>
-        </w:numPr>
-        <w:rPr>
-          <w:rFonts w:ascii="Helvetica Neue" w:hAnsi="Helvetica Neue"/>
-        </w:rPr>
-      </w:pPr>
-      <w:r>
-        <w:rPr>
-          <w:rFonts w:ascii="Helvetica Neue" w:hAnsi="Helvetica Neue"/>
-        </w:rPr>
-        <w:t>How will the new designator affect transfer credits?</w:t>
-      </w:r>
-    </w:p>
-    <w:p>
-      <w:pPr>
-        <w:ind w:left="720"/>
-        <w:rPr>
-          <w:rFonts w:ascii="Garamond" w:hAnsi="Garamond"/>
-        </w:rPr>
-      </w:pPr>
-    </w:p>
-    <w:p>
-      <w:pPr>
-        <w:ind w:left="720"/>
-        <w:rPr>
-          <w:rFonts w:ascii="Garamond" w:hAnsi="Garamond"/>
-        </w:rPr>
-      </w:pPr>
-      <w:r>
-        <w:rPr>
-          <w:rFonts w:ascii="Garamond" w:hAnsi="Garamond"/>
-        </w:rPr>
-        <w:t xml:space="preserve">OSU-Cascades faculty and staff shall define articulation of transfer credits from related academic programs, such as computer science, information systems and software engineering. Specifically, credits from OSU or Oregon community college courses CS 160, 161 and 162 may be transferred to specific SE courses. </w:t>
-      </w:r>
-    </w:p>
-    <w:p>
-      <w:pPr>
-        <w:ind w:left="720"/>
-        <w:rPr>
-          <w:rFonts w:ascii="Helvetica Neue" w:hAnsi="Helvetica Neue"/>
-        </w:rPr>
-      </w:pPr>
-    </w:p>
-    <w:p>
-      <w:pPr>
-        <w:numPr>
-          <w:ilvl w:val="0"/>
-          <w:numId w:val="3"/>
-        </w:numPr>
-        <w:rPr>
-          <w:rFonts w:ascii="Helvetica Neue" w:hAnsi="Helvetica Neue"/>
-        </w:rPr>
-      </w:pPr>
-      <w:r>
-        <w:rPr>
-          <w:rFonts w:ascii="Helvetica Neue" w:hAnsi="Helvetica Neue"/>
-        </w:rPr>
-        <w:t>Will any previous existing designators expire as the new one appears?</w:t>
-      </w:r>
-    </w:p>
-    <w:p>
-      <w:pPr>
-        <w:ind w:left="720"/>
-        <w:rPr>
-          <w:rFonts w:ascii="Garamond" w:hAnsi="Garamond"/>
-        </w:rPr>
-      </w:pPr>
-    </w:p>
-    <w:p>
-      <w:pPr>
-        <w:ind w:left="720"/>
-        <w:rPr>
-          <w:rFonts w:ascii="Garamond" w:hAnsi="Garamond"/>
-        </w:rPr>
-      </w:pPr>
-      <w:r>
-        <w:rPr>
-          <w:rFonts w:ascii="Garamond" w:hAnsi="Garamond"/>
-        </w:rPr>
-        <w:t>No existing designators shall expire as a result of the new SE designator.</w:t>
-      </w:r>
-    </w:p>
-    <w:p>
-      <w:pPr>
-        <w:ind w:left="720"/>
-        <w:rPr>
-          <w:rFonts w:ascii="Helvetica Neue" w:hAnsi="Helvetica Neue"/>
-        </w:rPr>
-      </w:pPr>
-    </w:p>
-    <w:p>
-      <w:pPr>
-        <w:numPr>
-          <w:ilvl w:val="0"/>
-          <w:numId w:val="3"/>
-        </w:numPr>
-      </w:pPr>
-      <w:r>
-        <w:rPr>
-          <w:rFonts w:ascii="Helvetica Neue" w:hAnsi="Helvetica Neue"/>
-        </w:rPr>
-        <w:t>How will the new designator benefit students?</w:t>
-      </w:r>
-    </w:p>
-    <w:p>
-      <w:pPr>
-        <w:ind w:left="720"/>
-        <w:rPr>
-          <w:rFonts w:ascii="Garamond" w:hAnsi="Garamond"/>
-        </w:rPr>
-      </w:pPr>
-      <w:r>
-        <w:rPr>
-          <w:rFonts w:ascii="Garamond" w:hAnsi="Garamond"/>
-        </w:rPr>
-        <w:t>The new designator clearly distinguishes the courses in the BS Software Engineering degree program. For more information about this new program, please contact Yong Bakos (</w:t>
+        <w:t>The OSU-Cascades faculty and staff shall administer SE courses. The faculty contacts are Yong Bakos (</w:t>
       </w:r>
       <w:hyperlink r:id="rId8" w:history="1">
         <w:r>
@@ -793,16 +450,491 @@
             <w:rStyle w:val="Hyperlink"/>
             <w:rFonts w:ascii="Garamond" w:hAnsi="Garamond"/>
           </w:rPr>
-          <w:t>yong.bakos@osucascades.edu)</w:t>
+          <w:t>yong.bakos@osucascades.edu</w:t>
         </w:r>
       </w:hyperlink>
       <w:r>
         <w:rPr>
           <w:rFonts w:ascii="Garamond" w:hAnsi="Garamond"/>
         </w:rPr>
+        <w:t xml:space="preserve">) and </w:t>
+      </w:r>
+      <w:r>
+        <w:rPr>
+          <w:rFonts w:ascii="Garamond" w:hAnsi="Garamond"/>
+        </w:rPr>
+        <w:t xml:space="preserve">Dr. </w:t>
+      </w:r>
+      <w:r>
+        <w:rPr>
+          <w:rFonts w:ascii="Garamond" w:hAnsi="Garamond"/>
+        </w:rPr>
+        <w:t>Marc Rubin (</w:t>
+      </w:r>
+      <w:hyperlink r:id="rId9" w:history="1">
+        <w:r>
+          <w:rPr>
+            <w:rStyle w:val="Hyperlink"/>
+            <w:rFonts w:ascii="Garamond" w:hAnsi="Garamond"/>
+          </w:rPr>
+          <w:t>marc.rubin@osucascades.edu</w:t>
+        </w:r>
+      </w:hyperlink>
+      <w:r>
+        <w:rPr>
+          <w:rFonts w:ascii="Garamond" w:hAnsi="Garamond"/>
+        </w:rPr>
+        <w:t>).</w:t>
+      </w:r>
+    </w:p>
+    <w:p>
+      <w:pPr>
+        <w:ind w:left="720"/>
+        <w:rPr>
+          <w:rFonts w:ascii="Helvetica Neue" w:hAnsi="Helvetica Neue"/>
+        </w:rPr>
+      </w:pPr>
+    </w:p>
+    <w:p>
+      <w:pPr>
+        <w:numPr>
+          <w:ilvl w:val="0"/>
+          <w:numId w:val="2"/>
+        </w:numPr>
+        <w:rPr>
+          <w:rFonts w:ascii="Helvetica Neue" w:hAnsi="Helvetica Neue"/>
+        </w:rPr>
+      </w:pPr>
+      <w:r>
+        <w:rPr>
+          <w:rFonts w:ascii="Helvetica Neue" w:hAnsi="Helvetica Neue"/>
+        </w:rPr>
+        <w:lastRenderedPageBreak/>
+        <w:t>Who is responsible for consistency and outcome assessment for courses in the designator?</w:t>
+      </w:r>
+    </w:p>
+    <w:p>
+      <w:pPr>
+        <w:ind w:left="720"/>
+        <w:rPr>
+          <w:rFonts w:ascii="Garamond" w:hAnsi="Garamond"/>
+        </w:rPr>
+      </w:pPr>
+    </w:p>
+    <w:p>
+      <w:pPr>
+        <w:ind w:left="720"/>
+        <w:rPr>
+          <w:rFonts w:ascii="Garamond" w:hAnsi="Garamond"/>
+        </w:rPr>
+      </w:pPr>
+      <w:r>
+        <w:rPr>
+          <w:rFonts w:ascii="Garamond" w:hAnsi="Garamond"/>
+        </w:rPr>
+        <w:t xml:space="preserve">OSU-Cascades faculty and staff shall be responsible for consistency and outcome assessment for SE courses. Program assessments </w:t>
+      </w:r>
+      <w:r>
+        <w:rPr>
+          <w:rFonts w:ascii="Garamond" w:hAnsi="Garamond"/>
+        </w:rPr>
+        <w:t>will be</w:t>
+      </w:r>
+      <w:r>
+        <w:rPr>
+          <w:rFonts w:ascii="Garamond" w:hAnsi="Garamond"/>
+        </w:rPr>
+        <w:t xml:space="preserve"> guided by ABET accreditation requirements.</w:t>
+      </w:r>
+    </w:p>
+    <w:p>
+      <w:pPr>
+        <w:ind w:left="720"/>
+        <w:rPr>
+          <w:rFonts w:ascii="Helvetica Neue" w:hAnsi="Helvetica Neue"/>
+        </w:rPr>
+      </w:pPr>
+    </w:p>
+    <w:p>
+      <w:pPr>
+        <w:numPr>
+          <w:ilvl w:val="0"/>
+          <w:numId w:val="2"/>
+        </w:numPr>
+        <w:rPr>
+          <w:rFonts w:ascii="Helvetica Neue" w:hAnsi="Helvetica Neue"/>
+        </w:rPr>
+      </w:pPr>
+      <w:r>
+        <w:rPr>
+          <w:rFonts w:ascii="Helvetica Neue" w:hAnsi="Helvetica Neue"/>
+        </w:rPr>
+        <w:t>Which units get credit for the SCH generated by courses in the subject code?</w:t>
+      </w:r>
+    </w:p>
+    <w:p>
+      <w:pPr>
+        <w:ind w:left="720"/>
+        <w:rPr>
+          <w:rFonts w:ascii="Garamond" w:hAnsi="Garamond"/>
+        </w:rPr>
+      </w:pPr>
+    </w:p>
+    <w:p>
+      <w:pPr>
+        <w:ind w:left="720"/>
+        <w:rPr>
+          <w:rFonts w:ascii="Garamond" w:hAnsi="Garamond"/>
+        </w:rPr>
+      </w:pPr>
+      <w:r>
+        <w:rPr>
+          <w:rFonts w:ascii="Garamond" w:hAnsi="Garamond"/>
+        </w:rPr>
+        <w:t>OSU-Cascades shall receive the SCH generated by courses in the subject code.</w:t>
+      </w:r>
+    </w:p>
+    <w:p>
+      <w:pPr>
+        <w:ind w:left="720"/>
+        <w:rPr>
+          <w:rFonts w:ascii="Helvetica Neue" w:hAnsi="Helvetica Neue"/>
+        </w:rPr>
+      </w:pPr>
+    </w:p>
+    <w:p>
+      <w:pPr>
+        <w:numPr>
+          <w:ilvl w:val="0"/>
+          <w:numId w:val="2"/>
+        </w:numPr>
+      </w:pPr>
+      <w:r>
+        <w:rPr>
+          <w:rFonts w:ascii="Helvetica Neue" w:hAnsi="Helvetica Neue"/>
+        </w:rPr>
+        <w:t>Who is responsible for communicating information about the new designator to stakeholders, including advisors, Admissions, and students?</w:t>
+      </w:r>
+    </w:p>
+    <w:p>
+      <w:pPr>
+        <w:ind w:left="720"/>
+        <w:rPr>
+          <w:rFonts w:ascii="Garamond" w:hAnsi="Garamond"/>
+        </w:rPr>
+      </w:pPr>
+    </w:p>
+    <w:p>
+      <w:pPr>
+        <w:ind w:left="720"/>
+        <w:rPr>
+          <w:rFonts w:ascii="Garamond" w:hAnsi="Garamond"/>
+        </w:rPr>
+      </w:pPr>
+      <w:r>
+        <w:rPr>
+          <w:rFonts w:ascii="Garamond" w:hAnsi="Garamond"/>
+        </w:rPr>
+        <w:t>OSU-Cascades faculty and staff shall be responsible for communicating information about the SE designator to all stakeholders.</w:t>
+      </w:r>
+    </w:p>
+    <w:p>
+      <w:pPr>
+        <w:rPr>
+          <w:bCs/>
+        </w:rPr>
+      </w:pPr>
+    </w:p>
+    <w:p>
+      <w:pPr>
+        <w:rPr>
+          <w:rFonts w:ascii="Helvetica Neue Thin" w:hAnsi="Helvetica Neue Thin"/>
+          <w:sz w:val="36"/>
+          <w:szCs w:val="36"/>
+        </w:rPr>
+      </w:pPr>
+      <w:r>
+        <w:rPr>
+          <w:rFonts w:ascii="Helvetica Neue Thin" w:hAnsi="Helvetica Neue Thin"/>
+          <w:sz w:val="36"/>
+          <w:szCs w:val="36"/>
+        </w:rPr>
+        <w:t>Impacts</w:t>
+      </w:r>
+    </w:p>
+    <w:p>
+      <w:pPr>
+        <w:numPr>
+          <w:ilvl w:val="0"/>
+          <w:numId w:val="3"/>
+        </w:numPr>
+        <w:rPr>
+          <w:rFonts w:ascii="Helvetica Neue" w:hAnsi="Helvetica Neue"/>
+        </w:rPr>
+      </w:pPr>
+      <w:r>
+        <w:rPr>
+          <w:rFonts w:ascii="Helvetica Neue" w:hAnsi="Helvetica Neue"/>
+        </w:rPr>
+        <w:t>Will courses in the new designator duplicate or compete with existing ones?</w:t>
+      </w:r>
+    </w:p>
+    <w:p>
+      <w:pPr>
+        <w:ind w:left="720"/>
+        <w:rPr>
+          <w:rFonts w:ascii="Garamond" w:hAnsi="Garamond"/>
+        </w:rPr>
+      </w:pPr>
+    </w:p>
+    <w:p>
+      <w:pPr>
+        <w:ind w:left="720"/>
+        <w:rPr>
+          <w:rFonts w:ascii="Garamond" w:hAnsi="Garamond"/>
+        </w:rPr>
+      </w:pPr>
+      <w:r>
+        <w:rPr>
+          <w:rFonts w:ascii="Garamond" w:hAnsi="Garamond"/>
+        </w:rPr>
+        <w:t>Courses in the SE designator complement, rather than compete with, existing courses in the computer science curriculum. While similar in nature to some computer science courses, the pre-requisites, course sequences, learning outcomes, course content, and pedagogy of the SE courses do not duplicate nor compete with existing courses.</w:t>
+      </w:r>
+    </w:p>
+    <w:p>
+      <w:pPr>
+        <w:ind w:left="720"/>
+        <w:rPr>
+          <w:rFonts w:ascii="Helvetica Neue" w:hAnsi="Helvetica Neue"/>
+        </w:rPr>
+      </w:pPr>
+    </w:p>
+    <w:p>
+      <w:pPr>
+        <w:numPr>
+          <w:ilvl w:val="0"/>
+          <w:numId w:val="3"/>
+        </w:numPr>
+        <w:rPr>
+          <w:rFonts w:ascii="Helvetica Neue" w:hAnsi="Helvetica Neue"/>
+        </w:rPr>
+      </w:pPr>
+      <w:r>
+        <w:rPr>
+          <w:rFonts w:ascii="Helvetica Neue" w:hAnsi="Helvetica Neue"/>
+        </w:rPr>
+        <w:t>Are there expected cross-listings or curricular equivalencies?</w:t>
+      </w:r>
+    </w:p>
+    <w:p>
+      <w:pPr>
+        <w:ind w:left="720"/>
+        <w:rPr>
+          <w:rFonts w:ascii="Garamond" w:hAnsi="Garamond"/>
+        </w:rPr>
+      </w:pPr>
+    </w:p>
+    <w:p>
+      <w:pPr>
+        <w:ind w:left="720"/>
+        <w:rPr>
+          <w:rFonts w:ascii="Garamond" w:hAnsi="Garamond"/>
+        </w:rPr>
+      </w:pPr>
+      <w:r>
+        <w:rPr>
+          <w:rFonts w:ascii="Garamond" w:hAnsi="Garamond"/>
+        </w:rPr>
+        <w:t>There shall be no expected cross-listings for SE courses. OSU-Cascades plans to accept CS 160, 161 and 162 courses as curricular equivalencies for SE 101, 102 and 103. While these courses have different learning outcomes, we feel that students with a grade of B or better in the introductory computer science sequence</w:t>
+      </w:r>
+      <w:r>
+        <w:rPr>
+          <w:rFonts w:ascii="Garamond" w:hAnsi="Garamond"/>
+        </w:rPr>
+        <w:t xml:space="preserve"> shall receive credit for SE 101 – 103</w:t>
+      </w:r>
+      <w:r>
+        <w:rPr>
+          <w:rFonts w:ascii="Garamond" w:hAnsi="Garamond"/>
+        </w:rPr>
+        <w:t>. In addition, this enables CS 160 – 162 course credits taken at Oregon community colleges to transfer to the</w:t>
+      </w:r>
+      <w:r>
+        <w:rPr>
+          <w:rFonts w:ascii="Garamond" w:hAnsi="Garamond"/>
+        </w:rPr>
+        <w:t xml:space="preserve"> proposed</w:t>
+      </w:r>
+      <w:r>
+        <w:rPr>
+          <w:rFonts w:ascii="Garamond" w:hAnsi="Garamond"/>
+        </w:rPr>
+        <w:t xml:space="preserve"> software engineering program</w:t>
+      </w:r>
+      <w:r>
+        <w:rPr>
+          <w:rFonts w:ascii="Garamond" w:hAnsi="Garamond"/>
+        </w:rPr>
+        <w:t xml:space="preserve"> at OSU-Cascades</w:t>
+      </w:r>
+      <w:r>
+        <w:rPr>
+          <w:rFonts w:ascii="Garamond" w:hAnsi="Garamond"/>
+        </w:rPr>
+        <w:t>.</w:t>
+      </w:r>
+    </w:p>
+    <w:p>
+      <w:pPr>
+        <w:ind w:left="720"/>
+        <w:rPr>
+          <w:rFonts w:ascii="Helvetica Neue" w:hAnsi="Helvetica Neue"/>
+        </w:rPr>
+      </w:pPr>
+    </w:p>
+    <w:p>
+      <w:pPr>
+        <w:numPr>
+          <w:ilvl w:val="0"/>
+          <w:numId w:val="3"/>
+        </w:numPr>
+        <w:rPr>
+          <w:rFonts w:ascii="Helvetica Neue" w:hAnsi="Helvetica Neue"/>
+        </w:rPr>
+      </w:pPr>
+      <w:r>
+        <w:rPr>
+          <w:rFonts w:ascii="Helvetica Neue" w:hAnsi="Helvetica Neue"/>
+        </w:rPr>
+        <w:t>How will the new designator affect transfer credits?</w:t>
+      </w:r>
+    </w:p>
+    <w:p>
+      <w:pPr>
+        <w:ind w:left="720"/>
+        <w:rPr>
+          <w:rFonts w:ascii="Garamond" w:hAnsi="Garamond"/>
+        </w:rPr>
+      </w:pPr>
+    </w:p>
+    <w:p>
+      <w:pPr>
+        <w:ind w:left="720"/>
+        <w:rPr>
+          <w:rFonts w:ascii="Garamond" w:hAnsi="Garamond"/>
+        </w:rPr>
+      </w:pPr>
+      <w:r>
+        <w:rPr>
+          <w:rFonts w:ascii="Garamond" w:hAnsi="Garamond"/>
+        </w:rPr>
+        <w:t xml:space="preserve">OSU-Cascades faculty and staff shall define articulation of transfer credits from related academic programs, such as computer science, information systems and software engineering. Specifically, credits from OSU or Oregon community college courses CS 160, 161 and 162 may be transferred to specific SE courses. </w:t>
+      </w:r>
+    </w:p>
+    <w:p>
+      <w:pPr>
+        <w:ind w:left="720"/>
+        <w:rPr>
+          <w:rFonts w:ascii="Helvetica Neue" w:hAnsi="Helvetica Neue"/>
+        </w:rPr>
+      </w:pPr>
+    </w:p>
+    <w:p>
+      <w:pPr>
+        <w:numPr>
+          <w:ilvl w:val="0"/>
+          <w:numId w:val="3"/>
+        </w:numPr>
+        <w:rPr>
+          <w:rFonts w:ascii="Helvetica Neue" w:hAnsi="Helvetica Neue"/>
+        </w:rPr>
+      </w:pPr>
+      <w:r>
+        <w:rPr>
+          <w:rFonts w:ascii="Helvetica Neue" w:hAnsi="Helvetica Neue"/>
+        </w:rPr>
+        <w:t>Will any previous existing designators expire as the new one appears?</w:t>
+      </w:r>
+    </w:p>
+    <w:p>
+      <w:pPr>
+        <w:ind w:left="720"/>
+        <w:rPr>
+          <w:rFonts w:ascii="Garamond" w:hAnsi="Garamond"/>
+        </w:rPr>
+      </w:pPr>
+    </w:p>
+    <w:p>
+      <w:pPr>
+        <w:ind w:left="720"/>
+        <w:rPr>
+          <w:rFonts w:ascii="Garamond" w:hAnsi="Garamond"/>
+        </w:rPr>
+      </w:pPr>
+      <w:r>
+        <w:rPr>
+          <w:rFonts w:ascii="Garamond" w:hAnsi="Garamond"/>
+        </w:rPr>
+        <w:t>No existing designators shall expire as a result of the new SE designator.</w:t>
+      </w:r>
+    </w:p>
+    <w:p>
+      <w:pPr>
+        <w:ind w:left="720"/>
+        <w:rPr>
+          <w:rFonts w:ascii="Helvetica Neue" w:hAnsi="Helvetica Neue"/>
+        </w:rPr>
+      </w:pPr>
+    </w:p>
+    <w:p>
+      <w:pPr>
+        <w:numPr>
+          <w:ilvl w:val="0"/>
+          <w:numId w:val="3"/>
+        </w:numPr>
+      </w:pPr>
+      <w:r>
+        <w:rPr>
+          <w:rFonts w:ascii="Helvetica Neue" w:hAnsi="Helvetica Neue"/>
+        </w:rPr>
+        <w:t>How will the new designator benefit students?</w:t>
+      </w:r>
+    </w:p>
+    <w:p>
+      <w:pPr>
+        <w:ind w:left="720"/>
+        <w:rPr>
+          <w:rFonts w:ascii="Garamond" w:hAnsi="Garamond"/>
+        </w:rPr>
+      </w:pPr>
+      <w:r>
+        <w:rPr>
+          <w:rFonts w:ascii="Garamond" w:hAnsi="Garamond"/>
+        </w:rPr>
+        <w:t>The new designator clearly distinguishes the courses in the BS Software Engineering degree program. For more information about this new program, please contact Yong Bakos (</w:t>
+      </w:r>
+      <w:hyperlink r:id="rId10" w:history="1">
+        <w:r>
+          <w:rPr>
+            <w:rStyle w:val="Hyperlink"/>
+            <w:rFonts w:ascii="Garamond" w:hAnsi="Garamond"/>
+          </w:rPr>
+          <w:t>yong.bakos@osucascades.edu</w:t>
+        </w:r>
+      </w:hyperlink>
+      <w:r>
+        <w:rPr>
+          <w:rFonts w:ascii="Garamond" w:hAnsi="Garamond"/>
+        </w:rPr>
+        <w:t>)</w:t>
+      </w:r>
+      <w:r>
+        <w:rPr>
+          <w:rFonts w:ascii="Garamond" w:hAnsi="Garamond"/>
+        </w:rPr>
         <w:t xml:space="preserve"> or see </w:t>
       </w:r>
-      <w:hyperlink r:id="rId9" w:history="1">
+      <w:hyperlink r:id="rId11" w:history="1">
         <w:r>
           <w:rPr>
             <w:rStyle w:val="Hyperlink"/>

</xml_diff>

<commit_message>
Add more support for SE separation from CS designator.
</commit_message>
<xml_diff>
--- a/assets/Request for New Course Designator.docx
+++ b/assets/Request for New Course Designator.docx
@@ -10,7 +10,6 @@
           <w:szCs w:val="48"/>
         </w:rPr>
       </w:pPr>
-      <w:bookmarkStart w:id="0" w:name="_GoBack"/>
       <w:r>
         <w:rPr>
           <w:rFonts w:ascii="Helvetica Neue Thin" w:hAnsi="Helvetica Neue Thin"/>
@@ -20,7 +19,6 @@
         <w:t>Request for New Course Designator</w:t>
       </w:r>
     </w:p>
-    <w:bookmarkEnd w:id="0"/>
     <w:p/>
     <w:p>
       <w:pPr>
@@ -700,6 +698,150 @@
         </w:rPr>
         <w:t>Courses in the SE designator complement, rather than compete with, existing courses in the computer science curriculum. While similar in nature to some computer science courses, the pre-requisites, course sequences, learning outcomes, course content, and pedagogy of the SE courses do not duplicate nor compete with existing courses.</w:t>
       </w:r>
+      <w:r>
+        <w:rPr>
+          <w:rFonts w:ascii="Garamond" w:hAnsi="Garamond"/>
+        </w:rPr>
+        <w:t xml:space="preserve"> </w:t>
+      </w:r>
+      <w:r>
+        <w:rPr>
+          <w:rFonts w:ascii="Garamond" w:hAnsi="Garamond"/>
+        </w:rPr>
+        <w:t>The Software Engineering curriculum differs</w:t>
+      </w:r>
+      <w:r>
+        <w:rPr>
+          <w:rFonts w:ascii="Garamond" w:hAnsi="Garamond"/>
+        </w:rPr>
+        <w:t xml:space="preserve"> from CS</w:t>
+      </w:r>
+      <w:r>
+        <w:rPr>
+          <w:rFonts w:ascii="Garamond" w:hAnsi="Garamond"/>
+        </w:rPr>
+        <w:t xml:space="preserve"> in</w:t>
+      </w:r>
+      <w:r>
+        <w:rPr>
+          <w:rFonts w:ascii="Garamond" w:hAnsi="Garamond"/>
+        </w:rPr>
+        <w:t xml:space="preserve"> its program</w:t>
+      </w:r>
+      <w:r>
+        <w:rPr>
+          <w:rFonts w:ascii="Garamond" w:hAnsi="Garamond"/>
+        </w:rPr>
+        <w:t xml:space="preserve"> learning outcomes</w:t>
+      </w:r>
+      <w:r>
+        <w:rPr>
+          <w:rFonts w:ascii="Garamond" w:hAnsi="Garamond"/>
+        </w:rPr>
+        <w:t xml:space="preserve">, </w:t>
+      </w:r>
+      <w:r>
+        <w:rPr>
+          <w:rFonts w:ascii="Garamond" w:hAnsi="Garamond"/>
+        </w:rPr>
+        <w:t>accreditation standards (but still ABET)</w:t>
+      </w:r>
+      <w:r>
+        <w:rPr>
+          <w:rFonts w:ascii="Garamond" w:hAnsi="Garamond"/>
+        </w:rPr>
+        <w:t>, and</w:t>
+      </w:r>
+      <w:r>
+        <w:rPr>
+          <w:rFonts w:ascii="Garamond" w:hAnsi="Garamond"/>
+        </w:rPr>
+        <w:t xml:space="preserve"> body of kno</w:t>
+      </w:r>
+      <w:r>
+        <w:rPr>
+          <w:rFonts w:ascii="Garamond" w:hAnsi="Garamond"/>
+        </w:rPr>
+        <w:t>wledge (IEEE SWEBOK). It</w:t>
+      </w:r>
+      <w:r>
+        <w:rPr>
+          <w:rFonts w:ascii="Garamond" w:hAnsi="Garamond"/>
+        </w:rPr>
+        <w:t xml:space="preserve"> stands apart from CS as other institutions have done</w:t>
+      </w:r>
+      <w:r>
+        <w:rPr>
+          <w:rFonts w:ascii="Garamond" w:hAnsi="Garamond"/>
+        </w:rPr>
+        <w:t xml:space="preserve"> (this isn't something radical),</w:t>
+      </w:r>
+      <w:r>
+        <w:rPr>
+          <w:rFonts w:ascii="Garamond" w:hAnsi="Garamond"/>
+        </w:rPr>
+        <w:t xml:space="preserve"> has a completely different curriculum des</w:t>
+      </w:r>
+      <w:r>
+        <w:rPr>
+          <w:rFonts w:ascii="Garamond" w:hAnsi="Garamond"/>
+        </w:rPr>
+        <w:t>ign and pre-requisite structure,</w:t>
+      </w:r>
+      <w:r>
+        <w:rPr>
+          <w:rFonts w:ascii="Garamond" w:hAnsi="Garamond"/>
+        </w:rPr>
+        <w:t xml:space="preserve"> does not accommodate frictionless transfer between CS and SE as options/tra</w:t>
+      </w:r>
+      <w:r>
+        <w:rPr>
+          <w:rFonts w:ascii="Garamond" w:hAnsi="Garamond"/>
+        </w:rPr>
+        <w:t>cks do within CS itself,</w:t>
+      </w:r>
+      <w:r>
+        <w:rPr>
+          <w:rFonts w:ascii="Garamond" w:hAnsi="Garamond"/>
+        </w:rPr>
+        <w:t xml:space="preserve"> provides a minor that can stand apart from CS</w:t>
+      </w:r>
+      <w:r>
+        <w:rPr>
+          <w:rFonts w:ascii="Garamond" w:hAnsi="Garamond"/>
+        </w:rPr>
+        <w:t xml:space="preserve">, </w:t>
+      </w:r>
+      <w:r>
+        <w:rPr>
+          <w:rFonts w:ascii="Garamond" w:hAnsi="Garamond"/>
+        </w:rPr>
+        <w:t>is a program that is only off</w:t>
+      </w:r>
+      <w:r>
+        <w:rPr>
+          <w:rFonts w:ascii="Garamond" w:hAnsi="Garamond"/>
+        </w:rPr>
+        <w:t>ered at the OSU-Cascades campus,</w:t>
+      </w:r>
+      <w:r>
+        <w:rPr>
+          <w:rFonts w:ascii="Garamond" w:hAnsi="Garamond"/>
+        </w:rPr>
+        <w:t xml:space="preserve"> and, indeed, symbolizes the very real difference between software engineering and computer science</w:t>
+      </w:r>
+      <w:r>
+        <w:rPr>
+          <w:rFonts w:ascii="Garamond" w:hAnsi="Garamond"/>
+        </w:rPr>
+        <w:t xml:space="preserve"> programs</w:t>
+      </w:r>
+      <w:r>
+        <w:rPr>
+          <w:rFonts w:ascii="Garamond" w:hAnsi="Garamond"/>
+        </w:rPr>
+        <w:t>.</w:t>
+      </w:r>
     </w:p>
     <w:p>
       <w:pPr>
@@ -745,7 +887,15 @@
         <w:rPr>
           <w:rFonts w:ascii="Garamond" w:hAnsi="Garamond"/>
         </w:rPr>
-        <w:t>There shall be no expected cross-listings for SE courses. OSU-Cascades plans to accept CS 160, 161 and 162 courses as curricular equivalencies for SE 101, 102 and 103. While these courses have different learning outcomes, we feel that students with a grade of B or better in the introductory computer science sequence</w:t>
+        <w:t>There shall be no expected cross-listings for SE courses. OSU-Cascades plans to accept CS 160, 161 and 162 courses as curricu</w:t>
+      </w:r>
+      <w:bookmarkStart w:id="0" w:name="_GoBack"/>
+      <w:bookmarkEnd w:id="0"/>
+      <w:r>
+        <w:rPr>
+          <w:rFonts w:ascii="Garamond" w:hAnsi="Garamond"/>
+        </w:rPr>
+        <w:t>lar equivalencies for SE 101, 102 and 103. While these courses have different learning outcomes, we feel that students with a grade of B or better in the introductory computer science sequence</w:t>
       </w:r>
       <w:r>
         <w:rPr>
@@ -875,7 +1025,19 @@
         <w:rPr>
           <w:rFonts w:ascii="Garamond" w:hAnsi="Garamond"/>
         </w:rPr>
-        <w:t>No existing designators shall expire as a result of the new SE designator.</w:t>
+        <w:t xml:space="preserve">No existing designators shall expire </w:t>
+      </w:r>
+      <w:r>
+        <w:rPr>
+          <w:rFonts w:ascii="Garamond" w:hAnsi="Garamond"/>
+        </w:rPr>
+        <w:t>because of</w:t>
+      </w:r>
+      <w:r>
+        <w:rPr>
+          <w:rFonts w:ascii="Garamond" w:hAnsi="Garamond"/>
+        </w:rPr>
+        <w:t xml:space="preserve"> the new SE designator.</w:t>
       </w:r>
     </w:p>
     <w:p>
@@ -1942,7 +2104,6 @@
   <w:style w:type="character" w:default="1" w:styleId="DefaultParagraphFont">
     <w:name w:val="Default Paragraph Font"/>
     <w:uiPriority w:val="1"/>
-    <w:semiHidden/>
     <w:unhideWhenUsed/>
   </w:style>
   <w:style w:type="table" w:default="1" w:styleId="TableNormal">

</xml_diff>

<commit_message>
Add comment about transitioning away from CS to SE to alleviate confusion about the two campuses. Per Scott Ashford.
</commit_message>
<xml_diff>
--- a/assets/Request for New Course Designator.docx
+++ b/assets/Request for New Course Designator.docx
@@ -326,7 +326,21 @@
         <w:rPr>
           <w:rFonts w:ascii="Garamond" w:hAnsi="Garamond"/>
         </w:rPr>
-        <w:t xml:space="preserve">Rose-Hulman </w:t>
+        <w:t>Rose-</w:t>
+      </w:r>
+      <w:proofErr w:type="spellStart"/>
+      <w:r>
+        <w:rPr>
+          <w:rFonts w:ascii="Garamond" w:hAnsi="Garamond"/>
+        </w:rPr>
+        <w:t>Hulman</w:t>
+      </w:r>
+      <w:proofErr w:type="spellEnd"/>
+      <w:r>
+        <w:rPr>
+          <w:rFonts w:ascii="Garamond" w:hAnsi="Garamond"/>
+        </w:rPr>
+        <w:t xml:space="preserve"> </w:t>
       </w:r>
       <w:r>
         <w:rPr>
@@ -842,6 +856,38 @@
         </w:rPr>
         <w:t>.</w:t>
       </w:r>
+      <w:r>
+        <w:rPr>
+          <w:rFonts w:ascii="Garamond" w:hAnsi="Garamond"/>
+        </w:rPr>
+        <w:t xml:space="preserve"> Lastly, </w:t>
+      </w:r>
+      <w:r>
+        <w:rPr>
+          <w:rFonts w:ascii="Garamond" w:hAnsi="Garamond"/>
+        </w:rPr>
+        <w:t xml:space="preserve">the College of Engineering and the OSU-Cascades campus intend to offer only the SE courses on the Cascades campus, </w:t>
+      </w:r>
+      <w:r>
+        <w:rPr>
+          <w:rFonts w:ascii="Garamond" w:hAnsi="Garamond"/>
+        </w:rPr>
+        <w:t>transition</w:t>
+      </w:r>
+      <w:r>
+        <w:rPr>
+          <w:rFonts w:ascii="Garamond" w:hAnsi="Garamond"/>
+        </w:rPr>
+        <w:t>ing</w:t>
+      </w:r>
+      <w:r>
+        <w:rPr>
+          <w:rFonts w:ascii="Garamond" w:hAnsi="Garamond"/>
+        </w:rPr>
+        <w:t xml:space="preserve"> away from offering the CS degree on both campuses, alleviating confusion about the two campuses.</w:t>
+      </w:r>
+      <w:bookmarkStart w:id="0" w:name="_GoBack"/>
+      <w:bookmarkEnd w:id="0"/>
     </w:p>
     <w:p>
       <w:pPr>
@@ -887,15 +933,7 @@
         <w:rPr>
           <w:rFonts w:ascii="Garamond" w:hAnsi="Garamond"/>
         </w:rPr>
-        <w:t>There shall be no expected cross-listings for SE courses. OSU-Cascades plans to accept CS 160, 161 and 162 courses as curricu</w:t>
-      </w:r>
-      <w:bookmarkStart w:id="0" w:name="_GoBack"/>
-      <w:bookmarkEnd w:id="0"/>
-      <w:r>
-        <w:rPr>
-          <w:rFonts w:ascii="Garamond" w:hAnsi="Garamond"/>
-        </w:rPr>
-        <w:t>lar equivalencies for SE 101, 102 and 103. While these courses have different learning outcomes, we feel that students with a grade of B or better in the introductory computer science sequence</w:t>
+        <w:t>There shall be no expected cross-listings for SE courses. OSU-Cascades plans to accept CS 160, 161 and 162 courses as curricular equivalencies for SE 101, 102 and 103. While these courses have different learning outcomes, we feel that students with a grade of B or better in the introductory computer science sequence</w:t>
       </w:r>
       <w:r>
         <w:rPr>
@@ -2104,6 +2142,7 @@
   <w:style w:type="character" w:default="1" w:styleId="DefaultParagraphFont">
     <w:name w:val="Default Paragraph Font"/>
     <w:uiPriority w:val="1"/>
+    <w:semiHidden/>
     <w:unhideWhenUsed/>
   </w:style>
   <w:style w:type="table" w:default="1" w:styleId="TableNormal">

</xml_diff>

<commit_message>
Add further support for SE designator. - Add that CoE uses separate designators for each program. - ABET has separate accrediation commissions for CS and SE.
</commit_message>
<xml_diff>
--- a/assets/Request for New Course Designator.docx
+++ b/assets/Request for New Course Designator.docx
@@ -290,8 +290,40 @@
         <w:rPr>
           <w:rFonts w:ascii="Garamond" w:hAnsi="Garamond"/>
         </w:rPr>
-        <w:t xml:space="preserve">EE for electrical engineering. </w:t>
-      </w:r>
+        <w:t>EE for electrical engineering.</w:t>
+      </w:r>
+      <w:r>
+        <w:rPr>
+          <w:rFonts w:ascii="Garamond" w:hAnsi="Garamond"/>
+        </w:rPr>
+        <w:t xml:space="preserve"> Each program in the OSU College of Engineering has its own designator.</w:t>
+      </w:r>
+      <w:r>
+        <w:rPr>
+          <w:rFonts w:ascii="Garamond" w:hAnsi="Garamond"/>
+        </w:rPr>
+        <w:t xml:space="preserve"> </w:t>
+      </w:r>
+      <w:r>
+        <w:rPr>
+          <w:rFonts w:ascii="Garamond" w:hAnsi="Garamond"/>
+        </w:rPr>
+        <w:t>T</w:t>
+      </w:r>
+      <w:r>
+        <w:rPr>
+          <w:rFonts w:ascii="Garamond" w:hAnsi="Garamond"/>
+        </w:rPr>
+        <w:t>he Software Engineering program is accredited by the Engineering Accreditation Commission of ABET and Computer Science by the Computing Accreditation Commission of ABET</w:t>
+      </w:r>
+      <w:r>
+        <w:rPr>
+          <w:rFonts w:ascii="Garamond" w:hAnsi="Garamond"/>
+        </w:rPr>
+        <w:t xml:space="preserve">. </w:t>
+      </w:r>
+      <w:bookmarkStart w:id="0" w:name="_GoBack"/>
+      <w:bookmarkEnd w:id="0"/>
       <w:r>
         <w:rPr>
           <w:rFonts w:ascii="Garamond" w:hAnsi="Garamond"/>
@@ -409,6 +441,18 @@
         </w:rPr>
         <w:t>The SE designator resides with the College of Engineering.</w:t>
       </w:r>
+      <w:r>
+        <w:rPr>
+          <w:rFonts w:ascii="Garamond" w:hAnsi="Garamond"/>
+        </w:rPr>
+        <w:t xml:space="preserve"> </w:t>
+      </w:r>
+      <w:r>
+        <w:rPr>
+          <w:rFonts w:ascii="Garamond" w:hAnsi="Garamond"/>
+        </w:rPr>
+        <w:t>Each program in the OSU College of Engineering has its own designator.</w:t>
+      </w:r>
     </w:p>
     <w:p>
       <w:pPr>
@@ -454,6 +498,7 @@
         <w:rPr>
           <w:rFonts w:ascii="Garamond" w:hAnsi="Garamond"/>
         </w:rPr>
+        <w:lastRenderedPageBreak/>
         <w:t>The OSU-Cascades faculty and staff shall administer SE courses. The faculty contacts are Yong Bakos (</w:t>
       </w:r>
       <w:hyperlink r:id="rId8" w:history="1">
@@ -521,7 +566,6 @@
         <w:rPr>
           <w:rFonts w:ascii="Helvetica Neue" w:hAnsi="Helvetica Neue"/>
         </w:rPr>
-        <w:lastRenderedPageBreak/>
         <w:t>Who is responsible for consistency and outcome assessment for courses in the designator?</w:t>
       </w:r>
     </w:p>
@@ -886,8 +930,6 @@
         </w:rPr>
         <w:t xml:space="preserve"> away from offering the CS degree on both campuses, alleviating confusion about the two campuses.</w:t>
       </w:r>
-      <w:bookmarkStart w:id="0" w:name="_GoBack"/>
-      <w:bookmarkEnd w:id="0"/>
     </w:p>
     <w:p>
       <w:pPr>
@@ -2142,7 +2184,6 @@
   <w:style w:type="character" w:default="1" w:styleId="DefaultParagraphFont">
     <w:name w:val="Default Paragraph Font"/>
     <w:uiPriority w:val="1"/>
-    <w:semiHidden/>
     <w:unhideWhenUsed/>
   </w:style>
   <w:style w:type="table" w:default="1" w:styleId="TableNormal">

</xml_diff>

<commit_message>
Revise SE designator request. Add curriculum examples for evidence against CSSE / combined designator.
</commit_message>
<xml_diff>
--- a/assets/Request for New Course Designator.docx
+++ b/assets/Request for New Course Designator.docx
@@ -172,7 +172,31 @@
         <w:rPr>
           <w:rFonts w:ascii="Garamond" w:hAnsi="Garamond"/>
         </w:rPr>
-        <w:t>. In the future, the program accommodates, by design, future opportunities to support a computer science or electrical engineering option in software engineering, a software engineering minor, graduate courses in software engineering, and, possibly, a certificate program in software engineering.</w:t>
+        <w:t xml:space="preserve">. In the future, the program accommodates, by design, future opportunities to support </w:t>
+      </w:r>
+      <w:r>
+        <w:rPr>
+          <w:rFonts w:ascii="Garamond" w:hAnsi="Garamond"/>
+        </w:rPr>
+        <w:t xml:space="preserve">specific “degree </w:t>
+      </w:r>
+      <w:r>
+        <w:rPr>
+          <w:rFonts w:ascii="Garamond" w:hAnsi="Garamond"/>
+        </w:rPr>
+        <w:t>option</w:t>
+      </w:r>
+      <w:r>
+        <w:rPr>
+          <w:rFonts w:ascii="Garamond" w:hAnsi="Garamond"/>
+        </w:rPr>
+        <w:t>s”</w:t>
+      </w:r>
+      <w:r>
+        <w:rPr>
+          <w:rFonts w:ascii="Garamond" w:hAnsi="Garamond"/>
+        </w:rPr>
+        <w:t xml:space="preserve"> in software engineering, a software engineering minor, graduate courses in software engineering, and, possibly, a certificate program in software engineering.</w:t>
       </w:r>
     </w:p>
     <w:p>
@@ -218,6 +242,12 @@
           <w:rFonts w:ascii="Garamond" w:hAnsi="Garamond"/>
         </w:rPr>
       </w:pPr>
+      <w:r>
+        <w:rPr>
+          <w:rFonts w:ascii="Garamond" w:hAnsi="Garamond"/>
+        </w:rPr>
+        <w:t xml:space="preserve">Software engineering is a distinct program of study. </w:t>
+      </w:r>
       <w:r>
         <w:rPr>
           <w:rFonts w:ascii="Garamond" w:hAnsi="Garamond"/>
@@ -243,6 +273,28 @@
     <w:p>
       <w:pPr>
         <w:ind w:left="720"/>
+        <w:rPr>
+          <w:rFonts w:ascii="Garamond" w:hAnsi="Garamond"/>
+        </w:rPr>
+      </w:pPr>
+    </w:p>
+    <w:p>
+      <w:pPr>
+        <w:ind w:left="720"/>
+        <w:rPr>
+          <w:rFonts w:ascii="Garamond" w:hAnsi="Garamond"/>
+        </w:rPr>
+      </w:pPr>
+      <w:r>
+        <w:rPr>
+          <w:rFonts w:ascii="Garamond" w:hAnsi="Garamond"/>
+        </w:rPr>
+        <w:t>Software engineering is not computer science, electrical engineering, computer engineering, nor is it management information systems. These are related, but very separate, and well-known disciplines. ABET also maintains different accreditation standards for software engineering compared to computer science.</w:t>
+      </w:r>
+    </w:p>
+    <w:p>
+      <w:pPr>
+        <w:ind w:left="720"/>
       </w:pPr>
     </w:p>
     <w:p>
@@ -322,64 +374,616 @@
         </w:rPr>
         <w:t xml:space="preserve">. </w:t>
       </w:r>
+      <w:r>
+        <w:rPr>
+          <w:rFonts w:ascii="Garamond" w:hAnsi="Garamond"/>
+        </w:rPr>
+        <w:t xml:space="preserve">Oregon Tech uses CST, based </w:t>
+      </w:r>
+      <w:r>
+        <w:rPr>
+          <w:rFonts w:ascii="Garamond" w:hAnsi="Garamond"/>
+        </w:rPr>
+        <w:t>on</w:t>
+      </w:r>
+      <w:r>
+        <w:rPr>
+          <w:rFonts w:ascii="Garamond" w:hAnsi="Garamond"/>
+        </w:rPr>
+        <w:t xml:space="preserve"> the CSET Department name, and we believe the CST prefix to be </w:t>
+      </w:r>
+      <w:r>
+        <w:rPr>
+          <w:rFonts w:ascii="Garamond" w:hAnsi="Garamond"/>
+        </w:rPr>
+        <w:t>cumbersome</w:t>
+      </w:r>
+      <w:r>
+        <w:rPr>
+          <w:rFonts w:ascii="Garamond" w:hAnsi="Garamond"/>
+        </w:rPr>
+        <w:t xml:space="preserve"> for </w:t>
+      </w:r>
+      <w:r>
+        <w:rPr>
+          <w:rFonts w:ascii="Garamond" w:hAnsi="Garamond"/>
+        </w:rPr>
+        <w:t xml:space="preserve">a software engineering </w:t>
+      </w:r>
+      <w:proofErr w:type="spellStart"/>
+      <w:r>
+        <w:rPr>
+          <w:rFonts w:ascii="Garamond" w:hAnsi="Garamond"/>
+        </w:rPr>
+        <w:t>program.</w:t>
+      </w:r>
+      <w:proofErr w:type="spellEnd"/>
+    </w:p>
+    <w:p>
+      <w:pPr>
+        <w:ind w:left="720"/>
+        <w:rPr>
+          <w:rFonts w:ascii="Garamond" w:hAnsi="Garamond"/>
+        </w:rPr>
+      </w:pPr>
+    </w:p>
+    <w:p>
+      <w:pPr>
+        <w:ind w:left="720"/>
+        <w:rPr>
+          <w:rFonts w:ascii="Garamond" w:hAnsi="Garamond"/>
+        </w:rPr>
+      </w:pPr>
+      <w:r>
+        <w:rPr>
+          <w:rFonts w:ascii="Garamond" w:hAnsi="Garamond"/>
+        </w:rPr>
+        <w:t>Rose-</w:t>
+      </w:r>
+      <w:proofErr w:type="spellStart"/>
+      <w:r>
+        <w:rPr>
+          <w:rFonts w:ascii="Garamond" w:hAnsi="Garamond"/>
+        </w:rPr>
+        <w:t>Hulman</w:t>
+      </w:r>
+      <w:proofErr w:type="spellEnd"/>
+      <w:r>
+        <w:rPr>
+          <w:rFonts w:ascii="Garamond" w:hAnsi="Garamond"/>
+        </w:rPr>
+        <w:t xml:space="preserve"> </w:t>
+      </w:r>
+      <w:r>
+        <w:rPr>
+          <w:rFonts w:ascii="Garamond" w:hAnsi="Garamond"/>
+        </w:rPr>
+        <w:t>uses the CSSE prefix for all courses in both the computer science and software engineering curriculum, a combination of CS and SE</w:t>
+      </w:r>
+      <w:r>
+        <w:rPr>
+          <w:rFonts w:ascii="Garamond" w:hAnsi="Garamond"/>
+        </w:rPr>
+        <w:t>. This makes sense for Rose-</w:t>
+      </w:r>
+      <w:proofErr w:type="spellStart"/>
+      <w:r>
+        <w:rPr>
+          <w:rFonts w:ascii="Garamond" w:hAnsi="Garamond"/>
+        </w:rPr>
+        <w:t>Hulman</w:t>
+      </w:r>
+      <w:proofErr w:type="spellEnd"/>
+      <w:r>
+        <w:rPr>
+          <w:rFonts w:ascii="Garamond" w:hAnsi="Garamond"/>
+        </w:rPr>
+        <w:t xml:space="preserve">, and schools that have </w:t>
+      </w:r>
+      <w:r>
+        <w:rPr>
+          <w:rFonts w:ascii="Garamond" w:hAnsi="Garamond"/>
+        </w:rPr>
+        <w:t>a significant overlap in required courses for both CS and SE courses. For example:</w:t>
+      </w:r>
+    </w:p>
+    <w:p>
+      <w:pPr>
+        <w:ind w:left="720"/>
+        <w:rPr>
+          <w:rFonts w:ascii="Garamond" w:hAnsi="Garamond"/>
+        </w:rPr>
+      </w:pPr>
+    </w:p>
+    <w:p>
+      <w:pPr>
+        <w:ind w:left="720"/>
+        <w:rPr>
+          <w:rFonts w:ascii="Garamond" w:hAnsi="Garamond"/>
+        </w:rPr>
+      </w:pPr>
+    </w:p>
+    <w:p>
+      <w:pPr>
+        <w:ind w:left="720"/>
+        <w:rPr>
+          <w:rFonts w:ascii="Garamond" w:hAnsi="Garamond"/>
+        </w:rPr>
+      </w:pPr>
+    </w:p>
+    <w:p>
+      <w:pPr>
+        <w:ind w:left="720"/>
+        <w:jc w:val="center"/>
+        <w:rPr>
+          <w:rFonts w:ascii="Garamond" w:hAnsi="Garamond"/>
+        </w:rPr>
+      </w:pPr>
+      <w:r>
+        <w:rPr>
+          <w:rFonts w:ascii="Garamond" w:hAnsi="Garamond"/>
+          <w:noProof/>
+        </w:rPr>
+        <w:drawing>
+          <wp:inline distT="0" distB="0" distL="0" distR="0" wp14:anchorId="4F39E17A" wp14:editId="2F4757C0">
+            <wp:extent cx="5012055" cy="2423735"/>
+            <wp:effectExtent l="0" t="0" r="0" b="0"/>
+            <wp:docPr id="1" name="Picture 1" descr="../../../Dropbox/Desktop/Screen%20Shot%202017-12-11%20at%203.27.08%20P"/>
+            <wp:cNvGraphicFramePr>
+              <a:graphicFrameLocks xmlns:a="http://schemas.openxmlformats.org/drawingml/2006/main" noChangeAspect="1"/>
+            </wp:cNvGraphicFramePr>
+            <a:graphic xmlns:a="http://schemas.openxmlformats.org/drawingml/2006/main">
+              <a:graphicData uri="http://schemas.openxmlformats.org/drawingml/2006/picture">
+                <pic:pic xmlns:pic="http://schemas.openxmlformats.org/drawingml/2006/picture">
+                  <pic:nvPicPr>
+                    <pic:cNvPr id="0" name="Picture 1" descr="../../../Dropbox/Desktop/Screen%20Shot%202017-12-11%20at%203.27.08%20P"/>
+                    <pic:cNvPicPr>
+                      <a:picLocks noChangeAspect="1" noChangeArrowheads="1"/>
+                    </pic:cNvPicPr>
+                  </pic:nvPicPr>
+                  <pic:blipFill>
+                    <a:blip r:embed="rId8">
+                      <a:extLst>
+                        <a:ext uri="{28A0092B-C50C-407E-A947-70E740481C1C}">
+                          <a14:useLocalDpi xmlns:a14="http://schemas.microsoft.com/office/drawing/2010/main" val="0"/>
+                        </a:ext>
+                      </a:extLst>
+                    </a:blip>
+                    <a:srcRect/>
+                    <a:stretch>
+                      <a:fillRect/>
+                    </a:stretch>
+                  </pic:blipFill>
+                  <pic:spPr bwMode="auto">
+                    <a:xfrm>
+                      <a:off x="0" y="0"/>
+                      <a:ext cx="5051605" cy="2442861"/>
+                    </a:xfrm>
+                    <a:prstGeom prst="rect">
+                      <a:avLst/>
+                    </a:prstGeom>
+                    <a:noFill/>
+                    <a:ln>
+                      <a:noFill/>
+                    </a:ln>
+                  </pic:spPr>
+                </pic:pic>
+              </a:graphicData>
+            </a:graphic>
+          </wp:inline>
+        </w:drawing>
+      </w:r>
+    </w:p>
+    <w:p>
+      <w:pPr>
+        <w:ind w:left="720"/>
+        <w:jc w:val="center"/>
+        <w:rPr>
+          <w:rFonts w:ascii="Garamond" w:hAnsi="Garamond"/>
+        </w:rPr>
+      </w:pPr>
+      <w:r>
+        <w:rPr>
+          <w:rFonts w:ascii="Garamond" w:hAnsi="Garamond"/>
+          <w:noProof/>
+        </w:rPr>
+        <w:drawing>
+          <wp:inline distT="0" distB="0" distL="0" distR="0" wp14:anchorId="44680BE8" wp14:editId="6DF294C1">
+            <wp:extent cx="4897755" cy="2382423"/>
+            <wp:effectExtent l="0" t="0" r="4445" b="5715"/>
+            <wp:docPr id="2" name="Picture 2" descr="../../../Dropbox/Desktop/Screen%20Shot%202017-12-11%20at%203.27.16%20P"/>
+            <wp:cNvGraphicFramePr>
+              <a:graphicFrameLocks xmlns:a="http://schemas.openxmlformats.org/drawingml/2006/main" noChangeAspect="1"/>
+            </wp:cNvGraphicFramePr>
+            <a:graphic xmlns:a="http://schemas.openxmlformats.org/drawingml/2006/main">
+              <a:graphicData uri="http://schemas.openxmlformats.org/drawingml/2006/picture">
+                <pic:pic xmlns:pic="http://schemas.openxmlformats.org/drawingml/2006/picture">
+                  <pic:nvPicPr>
+                    <pic:cNvPr id="0" name="Picture 2" descr="../../../Dropbox/Desktop/Screen%20Shot%202017-12-11%20at%203.27.16%20P"/>
+                    <pic:cNvPicPr>
+                      <a:picLocks noChangeAspect="1" noChangeArrowheads="1"/>
+                    </pic:cNvPicPr>
+                  </pic:nvPicPr>
+                  <pic:blipFill>
+                    <a:blip r:embed="rId9">
+                      <a:extLst>
+                        <a:ext uri="{28A0092B-C50C-407E-A947-70E740481C1C}">
+                          <a14:useLocalDpi xmlns:a14="http://schemas.microsoft.com/office/drawing/2010/main" val="0"/>
+                        </a:ext>
+                      </a:extLst>
+                    </a:blip>
+                    <a:srcRect/>
+                    <a:stretch>
+                      <a:fillRect/>
+                    </a:stretch>
+                  </pic:blipFill>
+                  <pic:spPr bwMode="auto">
+                    <a:xfrm>
+                      <a:off x="0" y="0"/>
+                      <a:ext cx="4917721" cy="2392135"/>
+                    </a:xfrm>
+                    <a:prstGeom prst="rect">
+                      <a:avLst/>
+                    </a:prstGeom>
+                    <a:noFill/>
+                    <a:ln>
+                      <a:noFill/>
+                    </a:ln>
+                  </pic:spPr>
+                </pic:pic>
+              </a:graphicData>
+            </a:graphic>
+          </wp:inline>
+        </w:drawing>
+      </w:r>
+    </w:p>
+    <w:p>
+      <w:pPr>
+        <w:ind w:left="720"/>
+        <w:jc w:val="center"/>
+        <w:rPr>
+          <w:rFonts w:ascii="Garamond" w:hAnsi="Garamond"/>
+        </w:rPr>
+      </w:pPr>
+    </w:p>
+    <w:p>
+      <w:pPr>
+        <w:ind w:left="720"/>
+        <w:rPr>
+          <w:rFonts w:ascii="Garamond" w:hAnsi="Garamond"/>
+        </w:rPr>
+      </w:pPr>
+      <w:r>
+        <w:rPr>
+          <w:rFonts w:ascii="Garamond" w:hAnsi="Garamond"/>
+        </w:rPr>
+        <w:tab/>
+        <w:t>Figure 1. Rose-</w:t>
+      </w:r>
+      <w:proofErr w:type="spellStart"/>
+      <w:r>
+        <w:rPr>
+          <w:rFonts w:ascii="Garamond" w:hAnsi="Garamond"/>
+        </w:rPr>
+        <w:t>Hulman</w:t>
+      </w:r>
+      <w:proofErr w:type="spellEnd"/>
+      <w:r>
+        <w:rPr>
+          <w:rFonts w:ascii="Garamond" w:hAnsi="Garamond"/>
+        </w:rPr>
+        <w:t xml:space="preserve"> CS and SE programs, with a single CSSE designator.</w:t>
+      </w:r>
+    </w:p>
+    <w:p>
+      <w:pPr>
+        <w:ind w:left="720"/>
+        <w:rPr>
+          <w:rFonts w:ascii="Garamond" w:hAnsi="Garamond"/>
+        </w:rPr>
+      </w:pPr>
+    </w:p>
+    <w:p>
+      <w:pPr>
+        <w:ind w:left="720"/>
+        <w:rPr>
+          <w:rFonts w:ascii="Garamond" w:hAnsi="Garamond"/>
+        </w:rPr>
+      </w:pPr>
+      <w:r>
+        <w:rPr>
+          <w:rFonts w:ascii="Garamond" w:hAnsi="Garamond"/>
+        </w:rPr>
+        <w:t xml:space="preserve">Hold this at </w:t>
+      </w:r>
+      <w:r>
+        <w:rPr>
+          <w:rFonts w:ascii="Garamond" w:hAnsi="Garamond"/>
+        </w:rPr>
+        <w:t>arm’s length</w:t>
+      </w:r>
+      <w:r>
+        <w:rPr>
+          <w:rFonts w:ascii="Garamond" w:hAnsi="Garamond"/>
+        </w:rPr>
+        <w:t xml:space="preserve">, and you will see very little </w:t>
+      </w:r>
+      <w:r>
+        <w:rPr>
+          <w:rFonts w:ascii="Garamond" w:hAnsi="Garamond"/>
+        </w:rPr>
+        <w:t>difference between the two programs.</w:t>
+      </w:r>
+    </w:p>
+    <w:p>
+      <w:pPr>
+        <w:ind w:left="720"/>
+        <w:rPr>
+          <w:rFonts w:ascii="Garamond" w:hAnsi="Garamond"/>
+        </w:rPr>
+      </w:pPr>
+    </w:p>
+    <w:p>
+      <w:pPr>
+        <w:pStyle w:val="ListParagraph"/>
+        <w:numPr>
+          <w:ilvl w:val="1"/>
+          <w:numId w:val="4"/>
+        </w:numPr>
+        <w:rPr>
+          <w:rFonts w:ascii="Garamond" w:hAnsi="Garamond"/>
+        </w:rPr>
+      </w:pPr>
+      <w:r>
+        <w:rPr>
+          <w:rFonts w:ascii="Garamond" w:hAnsi="Garamond"/>
+        </w:rPr>
+        <w:t>First-year students take the exact same CSSE courses</w:t>
+      </w:r>
+    </w:p>
+    <w:p>
+      <w:pPr>
+        <w:pStyle w:val="ListParagraph"/>
+        <w:numPr>
+          <w:ilvl w:val="1"/>
+          <w:numId w:val="4"/>
+        </w:numPr>
+        <w:rPr>
+          <w:rFonts w:ascii="Garamond" w:hAnsi="Garamond"/>
+        </w:rPr>
+      </w:pPr>
+      <w:r>
+        <w:rPr>
+          <w:rFonts w:ascii="Garamond" w:hAnsi="Garamond"/>
+        </w:rPr>
+        <w:t>Second-year students take four of the five exact same CSSE courses</w:t>
+      </w:r>
+    </w:p>
+    <w:p>
+      <w:pPr>
+        <w:pStyle w:val="ListParagraph"/>
+        <w:numPr>
+          <w:ilvl w:val="1"/>
+          <w:numId w:val="4"/>
+        </w:numPr>
+        <w:rPr>
+          <w:rFonts w:ascii="Garamond" w:hAnsi="Garamond"/>
+        </w:rPr>
+      </w:pPr>
+      <w:r>
+        <w:rPr>
+          <w:rFonts w:ascii="Garamond" w:hAnsi="Garamond"/>
+        </w:rPr>
+        <w:t>Third-year students take three of the five/six exact same CSSE courses</w:t>
+      </w:r>
+    </w:p>
+    <w:p>
+      <w:pPr>
+        <w:pStyle w:val="ListParagraph"/>
+        <w:numPr>
+          <w:ilvl w:val="1"/>
+          <w:numId w:val="4"/>
+        </w:numPr>
+        <w:rPr>
+          <w:rFonts w:ascii="Garamond" w:hAnsi="Garamond"/>
+        </w:rPr>
+      </w:pPr>
+      <w:r>
+        <w:rPr>
+          <w:rFonts w:ascii="Garamond" w:hAnsi="Garamond"/>
+        </w:rPr>
+        <w:t>Fourth-year students take the same capstone sequence of CSSE courses</w:t>
+      </w:r>
+    </w:p>
+    <w:p>
+      <w:pPr>
+        <w:ind w:left="720"/>
+        <w:rPr>
+          <w:rFonts w:ascii="Garamond" w:hAnsi="Garamond"/>
+        </w:rPr>
+      </w:pPr>
+    </w:p>
+    <w:p>
+      <w:pPr>
+        <w:ind w:left="720"/>
+        <w:rPr>
+          <w:rFonts w:ascii="Garamond" w:hAnsi="Garamond"/>
+        </w:rPr>
+      </w:pPr>
+      <w:r>
+        <w:rPr>
+          <w:rFonts w:ascii="Garamond" w:hAnsi="Garamond"/>
+        </w:rPr>
+        <w:t xml:space="preserve">Unlike a CSSE program, </w:t>
+      </w:r>
+      <w:r>
+        <w:rPr>
+          <w:rFonts w:ascii="Garamond" w:hAnsi="Garamond"/>
+          <w:i/>
+        </w:rPr>
+        <w:t>the proposed</w:t>
+      </w:r>
+      <w:r>
+        <w:rPr>
+          <w:rFonts w:ascii="Garamond" w:hAnsi="Garamond"/>
+          <w:i/>
+        </w:rPr>
+        <w:t xml:space="preserve"> OSU</w:t>
+      </w:r>
+      <w:r>
+        <w:rPr>
+          <w:rFonts w:ascii="Garamond" w:hAnsi="Garamond"/>
+          <w:i/>
+        </w:rPr>
+        <w:t xml:space="preserve"> SE program does not share any form of course sequence with CS</w:t>
+      </w:r>
+      <w:r>
+        <w:rPr>
+          <w:rFonts w:ascii="Garamond" w:hAnsi="Garamond"/>
+        </w:rPr>
+        <w:t xml:space="preserve">. Using a CSSE prefix for the proposed OSU SE program would be </w:t>
+      </w:r>
+      <w:r>
+        <w:rPr>
+          <w:rFonts w:ascii="Garamond" w:hAnsi="Garamond"/>
+          <w:i/>
+        </w:rPr>
+        <w:t>inconsistent</w:t>
+      </w:r>
+      <w:r>
+        <w:rPr>
+          <w:rFonts w:ascii="Garamond" w:hAnsi="Garamond"/>
+        </w:rPr>
+        <w:t xml:space="preserve"> with practice at OSU and other institutions. For example:</w:t>
+      </w:r>
+    </w:p>
+    <w:p>
+      <w:pPr>
+        <w:ind w:left="720"/>
+        <w:rPr>
+          <w:rFonts w:ascii="Garamond" w:hAnsi="Garamond"/>
+        </w:rPr>
+      </w:pPr>
+    </w:p>
+    <w:p>
+      <w:pPr>
+        <w:ind w:left="720"/>
+        <w:rPr>
+          <w:rFonts w:ascii="Garamond" w:hAnsi="Garamond"/>
+        </w:rPr>
+      </w:pPr>
+      <w:r>
+        <w:rPr>
+          <w:rFonts w:ascii="Garamond" w:hAnsi="Garamond"/>
+          <w:noProof/>
+        </w:rPr>
+        <w:drawing>
+          <wp:inline distT="0" distB="0" distL="0" distR="0" wp14:anchorId="0397B139" wp14:editId="5E732337">
+            <wp:extent cx="5930265" cy="5143500"/>
+            <wp:effectExtent l="0" t="0" r="0" b="12700"/>
+            <wp:docPr id="3" name="Picture 3" descr="../../../Dropbox/Desktop/SE%20Course%20Designator%20Diagrams.pn"/>
+            <wp:cNvGraphicFramePr>
+              <a:graphicFrameLocks xmlns:a="http://schemas.openxmlformats.org/drawingml/2006/main" noChangeAspect="1"/>
+            </wp:cNvGraphicFramePr>
+            <a:graphic xmlns:a="http://schemas.openxmlformats.org/drawingml/2006/main">
+              <a:graphicData uri="http://schemas.openxmlformats.org/drawingml/2006/picture">
+                <pic:pic xmlns:pic="http://schemas.openxmlformats.org/drawingml/2006/picture">
+                  <pic:nvPicPr>
+                    <pic:cNvPr id="0" name="Picture 3" descr="../../../Dropbox/Desktop/SE%20Course%20Designator%20Diagrams.pn"/>
+                    <pic:cNvPicPr>
+                      <a:picLocks noChangeAspect="1" noChangeArrowheads="1"/>
+                    </pic:cNvPicPr>
+                  </pic:nvPicPr>
+                  <pic:blipFill>
+                    <a:blip r:embed="rId10">
+                      <a:extLst>
+                        <a:ext uri="{28A0092B-C50C-407E-A947-70E740481C1C}">
+                          <a14:useLocalDpi xmlns:a14="http://schemas.microsoft.com/office/drawing/2010/main" val="0"/>
+                        </a:ext>
+                      </a:extLst>
+                    </a:blip>
+                    <a:srcRect/>
+                    <a:stretch>
+                      <a:fillRect/>
+                    </a:stretch>
+                  </pic:blipFill>
+                  <pic:spPr bwMode="auto">
+                    <a:xfrm>
+                      <a:off x="0" y="0"/>
+                      <a:ext cx="5930265" cy="5143500"/>
+                    </a:xfrm>
+                    <a:prstGeom prst="rect">
+                      <a:avLst/>
+                    </a:prstGeom>
+                    <a:noFill/>
+                    <a:ln>
+                      <a:noFill/>
+                    </a:ln>
+                  </pic:spPr>
+                </pic:pic>
+              </a:graphicData>
+            </a:graphic>
+          </wp:inline>
+        </w:drawing>
+      </w:r>
+    </w:p>
+    <w:p>
+      <w:pPr>
+        <w:ind w:left="720"/>
+        <w:jc w:val="center"/>
+        <w:rPr>
+          <w:rFonts w:ascii="Garamond" w:hAnsi="Garamond"/>
+        </w:rPr>
+      </w:pPr>
+    </w:p>
+    <w:p>
+      <w:pPr>
+        <w:ind w:left="720"/>
+        <w:jc w:val="center"/>
+        <w:rPr>
+          <w:rFonts w:ascii="Garamond" w:hAnsi="Garamond"/>
+        </w:rPr>
+      </w:pPr>
+      <w:r>
+        <w:rPr>
+          <w:rFonts w:ascii="Garamond" w:hAnsi="Garamond"/>
+        </w:rPr>
+        <w:t>Figure 2. OSU CS and proposed SE programs.</w:t>
+      </w:r>
+    </w:p>
+    <w:p>
+      <w:pPr>
+        <w:ind w:left="720"/>
+        <w:rPr>
+          <w:rFonts w:ascii="Garamond" w:hAnsi="Garamond"/>
+        </w:rPr>
+      </w:pPr>
+    </w:p>
+    <w:p>
+      <w:pPr>
+        <w:ind w:left="720"/>
+        <w:rPr>
+          <w:rFonts w:ascii="Garamond" w:hAnsi="Garamond"/>
+        </w:rPr>
+      </w:pPr>
+      <w:proofErr w:type="spellStart"/>
+      <w:r>
+        <w:rPr>
+          <w:rFonts w:ascii="Garamond" w:hAnsi="Garamond"/>
+        </w:rPr>
+        <w:t>Asdasdas</w:t>
+      </w:r>
       <w:bookmarkStart w:id="0" w:name="_GoBack"/>
       <w:bookmarkEnd w:id="0"/>
-      <w:r>
-        <w:rPr>
-          <w:rFonts w:ascii="Garamond" w:hAnsi="Garamond"/>
-        </w:rPr>
-        <w:t xml:space="preserve">Oregon Tech uses CST, based </w:t>
-      </w:r>
-      <w:r>
-        <w:rPr>
-          <w:rFonts w:ascii="Garamond" w:hAnsi="Garamond"/>
-        </w:rPr>
-        <w:t>on</w:t>
-      </w:r>
-      <w:r>
-        <w:rPr>
-          <w:rFonts w:ascii="Garamond" w:hAnsi="Garamond"/>
-        </w:rPr>
-        <w:t xml:space="preserve"> the CSET Department name, and we believe the CST prefix to be </w:t>
-      </w:r>
-      <w:r>
-        <w:rPr>
-          <w:rFonts w:ascii="Garamond" w:hAnsi="Garamond"/>
-        </w:rPr>
-        <w:t>cumbersome</w:t>
-      </w:r>
-      <w:r>
-        <w:rPr>
-          <w:rFonts w:ascii="Garamond" w:hAnsi="Garamond"/>
-        </w:rPr>
-        <w:t xml:space="preserve"> for a software engineering program. </w:t>
-      </w:r>
-      <w:r>
-        <w:rPr>
-          <w:rFonts w:ascii="Garamond" w:hAnsi="Garamond"/>
-        </w:rPr>
-        <w:t>Rose-</w:t>
-      </w:r>
-      <w:proofErr w:type="spellStart"/>
-      <w:r>
-        <w:rPr>
-          <w:rFonts w:ascii="Garamond" w:hAnsi="Garamond"/>
-        </w:rPr>
-        <w:t>Hulman</w:t>
-      </w:r>
       <w:proofErr w:type="spellEnd"/>
-      <w:r>
-        <w:rPr>
-          <w:rFonts w:ascii="Garamond" w:hAnsi="Garamond"/>
-        </w:rPr>
-        <w:t xml:space="preserve"> </w:t>
-      </w:r>
-      <w:r>
-        <w:rPr>
-          <w:rFonts w:ascii="Garamond" w:hAnsi="Garamond"/>
-        </w:rPr>
-        <w:t>uses the CSSE prefix for all courses in both the computer science and software engineering curriculum, a combination of CS and SE.</w:t>
-      </w:r>
+    </w:p>
+    <w:p>
+      <w:pPr>
+        <w:ind w:left="720"/>
+        <w:rPr>
+          <w:rFonts w:ascii="Garamond" w:hAnsi="Garamond"/>
+        </w:rPr>
+      </w:pPr>
     </w:p>
     <w:p>
       <w:pPr>
@@ -445,13 +1049,7 @@
         <w:rPr>
           <w:rFonts w:ascii="Garamond" w:hAnsi="Garamond"/>
         </w:rPr>
-        <w:t xml:space="preserve"> </w:t>
-      </w:r>
-      <w:r>
-        <w:rPr>
-          <w:rFonts w:ascii="Garamond" w:hAnsi="Garamond"/>
-        </w:rPr>
-        <w:t>Each program in the OSU College of Engineering has its own designator.</w:t>
+        <w:t xml:space="preserve"> Each program in the OSU College of Engineering has its own designator.</w:t>
       </w:r>
     </w:p>
     <w:p>
@@ -498,10 +1096,9 @@
         <w:rPr>
           <w:rFonts w:ascii="Garamond" w:hAnsi="Garamond"/>
         </w:rPr>
-        <w:lastRenderedPageBreak/>
         <w:t>The OSU-Cascades faculty and staff shall administer SE courses. The faculty contacts are Yong Bakos (</w:t>
       </w:r>
-      <w:hyperlink r:id="rId8" w:history="1">
+      <w:hyperlink r:id="rId11" w:history="1">
         <w:r>
           <w:rPr>
             <w:rStyle w:val="Hyperlink"/>
@@ -528,7 +1125,7 @@
         </w:rPr>
         <w:t>Marc Rubin (</w:t>
       </w:r>
-      <w:hyperlink r:id="rId9" w:history="1">
+      <w:hyperlink r:id="rId12" w:history="1">
         <w:r>
           <w:rPr>
             <w:rStyle w:val="Hyperlink"/>
@@ -647,7 +1244,13 @@
         <w:rPr>
           <w:rFonts w:ascii="Garamond" w:hAnsi="Garamond"/>
         </w:rPr>
-        <w:t>OSU-Cascades shall receive the SCH generated by courses in the subject code.</w:t>
+        <w:t xml:space="preserve">The unit offering the SE course shall receive the </w:t>
+      </w:r>
+      <w:r>
+        <w:rPr>
+          <w:rFonts w:ascii="Garamond" w:hAnsi="Garamond"/>
+        </w:rPr>
+        <w:t>SCH generated by courses in the subject code.</w:t>
       </w:r>
     </w:p>
     <w:p>
@@ -935,6 +1538,58 @@
       <w:pPr>
         <w:ind w:left="720"/>
         <w:rPr>
+          <w:rFonts w:ascii="Garamond" w:hAnsi="Garamond"/>
+        </w:rPr>
+      </w:pPr>
+    </w:p>
+    <w:p>
+      <w:pPr>
+        <w:ind w:left="720"/>
+        <w:rPr>
+          <w:rFonts w:ascii="Garamond" w:hAnsi="Garamond"/>
+        </w:rPr>
+      </w:pPr>
+      <w:r>
+        <w:rPr>
+          <w:rFonts w:ascii="Garamond" w:hAnsi="Garamond"/>
+        </w:rPr>
+        <w:t>ECE Focus Areas do not, and should not, include software engineering. Software engineering is not a subset of Electrical and Computer Engineering. Does it include software? Yes. But it also includes electrical engineering, and physics. Clearly, these are other programs.</w:t>
+      </w:r>
+    </w:p>
+    <w:p>
+      <w:pPr>
+        <w:ind w:left="720"/>
+        <w:rPr>
+          <w:rFonts w:ascii="Garamond" w:hAnsi="Garamond"/>
+        </w:rPr>
+      </w:pPr>
+    </w:p>
+    <w:p>
+      <w:pPr>
+        <w:ind w:left="720"/>
+        <w:rPr>
+          <w:rFonts w:ascii="Garamond" w:hAnsi="Garamond"/>
+        </w:rPr>
+      </w:pPr>
+      <w:r>
+        <w:rPr>
+          <w:rFonts w:ascii="Garamond" w:hAnsi="Garamond"/>
+        </w:rPr>
+        <w:t>Pre-engineering course sequences are different.</w:t>
+      </w:r>
+    </w:p>
+    <w:p>
+      <w:pPr>
+        <w:ind w:left="720"/>
+        <w:rPr>
+          <w:rFonts w:ascii="Garamond" w:hAnsi="Garamond"/>
+        </w:rPr>
+      </w:pPr>
+    </w:p>
+    <w:p>
+      <w:pPr>
+        <w:ind w:left="720"/>
+        <w:rPr>
           <w:rFonts w:ascii="Helvetica Neue" w:hAnsi="Helvetica Neue"/>
         </w:rPr>
       </w:pPr>
@@ -1155,7 +1810,7 @@
         </w:rPr>
         <w:t>The new designator clearly distinguishes the courses in the BS Software Engineering degree program. For more information about this new program, please contact Yong Bakos (</w:t>
       </w:r>
-      <w:hyperlink r:id="rId10" w:history="1">
+      <w:hyperlink r:id="rId13" w:history="1">
         <w:r>
           <w:rPr>
             <w:rStyle w:val="Hyperlink"/>
@@ -1176,7 +1831,7 @@
         </w:rPr>
         <w:t xml:space="preserve"> or see </w:t>
       </w:r>
-      <w:hyperlink r:id="rId11" w:history="1">
+      <w:hyperlink r:id="rId14" w:history="1">
         <w:r>
           <w:rPr>
             <w:rStyle w:val="Hyperlink"/>
@@ -1655,7 +2310,7 @@
   <w:abstractNum w:abstractNumId="3">
     <w:nsid w:val="7DF564D2"/>
     <w:multiLevelType w:val="hybridMultilevel"/>
-    <w:tmpl w:val="53DC9A1A"/>
+    <w:tmpl w:val="E5DA622C"/>
     <w:lvl w:ilvl="0" w:tplc="04090001">
       <w:start w:val="1"/>
       <w:numFmt w:val="bullet"/>
@@ -1668,7 +2323,7 @@
         <w:rFonts w:ascii="Symbol" w:hAnsi="Symbol" w:hint="default"/>
       </w:rPr>
     </w:lvl>
-    <w:lvl w:ilvl="1" w:tplc="04090003" w:tentative="1">
+    <w:lvl w:ilvl="1" w:tplc="04090003">
       <w:start w:val="1"/>
       <w:numFmt w:val="bullet"/>
       <w:lvlText w:val="o"/>
@@ -2184,6 +2839,7 @@
   <w:style w:type="character" w:default="1" w:styleId="DefaultParagraphFont">
     <w:name w:val="Default Paragraph Font"/>
     <w:uiPriority w:val="1"/>
+    <w:semiHidden/>
     <w:unhideWhenUsed/>
   </w:style>
   <w:style w:type="table" w:default="1" w:styleId="TableNormal">

</xml_diff>

<commit_message>
SE designator request: Conclude consistent practice section. Add bullets raising questions about the intro sequence and the exclusive nature of the courses.
</commit_message>
<xml_diff>
--- a/assets/Request for New Course Designator.docx
+++ b/assets/Request for New Course Designator.docx
@@ -408,16 +408,8 @@
         <w:rPr>
           <w:rFonts w:ascii="Garamond" w:hAnsi="Garamond"/>
         </w:rPr>
-        <w:t xml:space="preserve">a software engineering </w:t>
-      </w:r>
-      <w:proofErr w:type="spellStart"/>
-      <w:r>
-        <w:rPr>
-          <w:rFonts w:ascii="Garamond" w:hAnsi="Garamond"/>
-        </w:rPr>
-        <w:t>program.</w:t>
-      </w:r>
-      <w:proofErr w:type="spellEnd"/>
+        <w:t>a software engineering program.</w:t>
+      </w:r>
     </w:p>
     <w:p>
       <w:pPr>
@@ -835,7 +827,35 @@
           <w:rFonts w:ascii="Garamond" w:hAnsi="Garamond"/>
           <w:i/>
         </w:rPr>
-        <w:t xml:space="preserve"> SE program does not share any form of course sequence with CS</w:t>
+        <w:t xml:space="preserve"> SE program does not </w:t>
+      </w:r>
+      <w:r>
+        <w:rPr>
+          <w:rFonts w:ascii="Garamond" w:hAnsi="Garamond"/>
+          <w:i/>
+        </w:rPr>
+        <w:t>have significant</w:t>
+      </w:r>
+      <w:r>
+        <w:rPr>
+          <w:rFonts w:ascii="Garamond" w:hAnsi="Garamond"/>
+          <w:i/>
+        </w:rPr>
+        <w:t xml:space="preserve"> </w:t>
+      </w:r>
+      <w:r>
+        <w:rPr>
+          <w:rFonts w:ascii="Garamond" w:hAnsi="Garamond"/>
+          <w:i/>
+        </w:rPr>
+        <w:t>overlap with</w:t>
+      </w:r>
+      <w:r>
+        <w:rPr>
+          <w:rFonts w:ascii="Garamond" w:hAnsi="Garamond"/>
+          <w:i/>
+        </w:rPr>
+        <w:t xml:space="preserve"> CS</w:t>
       </w:r>
       <w:r>
         <w:rPr>
@@ -966,24 +986,102 @@
           <w:rFonts w:ascii="Garamond" w:hAnsi="Garamond"/>
         </w:rPr>
       </w:pPr>
-      <w:proofErr w:type="spellStart"/>
-      <w:r>
-        <w:rPr>
-          <w:rFonts w:ascii="Garamond" w:hAnsi="Garamond"/>
-        </w:rPr>
-        <w:t>Asdasdas</w:t>
-      </w:r>
-      <w:bookmarkStart w:id="0" w:name="_GoBack"/>
-      <w:bookmarkEnd w:id="0"/>
-      <w:proofErr w:type="spellEnd"/>
-    </w:p>
-    <w:p>
-      <w:pPr>
-        <w:ind w:left="720"/>
-        <w:rPr>
-          <w:rFonts w:ascii="Garamond" w:hAnsi="Garamond"/>
-        </w:rPr>
-      </w:pPr>
+      <w:r>
+        <w:rPr>
+          <w:rFonts w:ascii="Garamond" w:hAnsi="Garamond"/>
+        </w:rPr>
+        <w:t>The SE program has different outcomes than CS, different courses, and different course sequences outside of the CS courses it employs. Using one CSSE designator for all CS and SE courses would raise the following issues:</w:t>
+      </w:r>
+    </w:p>
+    <w:p>
+      <w:pPr>
+        <w:ind w:left="720"/>
+        <w:rPr>
+          <w:rFonts w:ascii="Garamond" w:hAnsi="Garamond"/>
+        </w:rPr>
+      </w:pPr>
+    </w:p>
+    <w:p>
+      <w:pPr>
+        <w:pStyle w:val="ListParagraph"/>
+        <w:numPr>
+          <w:ilvl w:val="1"/>
+          <w:numId w:val="4"/>
+        </w:numPr>
+        <w:rPr>
+          <w:rFonts w:ascii="Garamond" w:hAnsi="Garamond"/>
+        </w:rPr>
+      </w:pPr>
+      <w:r>
+        <w:rPr>
+          <w:rFonts w:ascii="Garamond" w:hAnsi="Garamond"/>
+        </w:rPr>
+        <w:t xml:space="preserve">As a first year student, is the intro sequence </w:t>
+      </w:r>
+      <w:r>
+        <w:rPr>
+          <w:rFonts w:ascii="Garamond" w:hAnsi="Garamond"/>
+        </w:rPr>
+        <w:t xml:space="preserve">of </w:t>
+      </w:r>
+      <w:r>
+        <w:rPr>
+          <w:rFonts w:ascii="Garamond" w:hAnsi="Garamond"/>
+        </w:rPr>
+        <w:t>the “CS” path of CSSE 160, 161 and 162, or the “SE” path of CSSE 111, 112 and 113 coupled with CSSE 101, 102 and 103?</w:t>
+      </w:r>
+    </w:p>
+    <w:p>
+      <w:pPr>
+        <w:pStyle w:val="ListParagraph"/>
+        <w:numPr>
+          <w:ilvl w:val="1"/>
+          <w:numId w:val="4"/>
+        </w:numPr>
+        <w:rPr>
+          <w:rFonts w:ascii="Garamond" w:hAnsi="Garamond"/>
+        </w:rPr>
+      </w:pPr>
+      <w:r>
+        <w:rPr>
+          <w:rFonts w:ascii="Garamond" w:hAnsi="Garamond"/>
+        </w:rPr>
+        <w:t>As an “SE” student in CSSE, what is the explanation for not being able to take the large number of CSSE courses? Is there any other program at OSU or at other institutions that has such significant exclusions between two large sets of courses within one designator?</w:t>
+      </w:r>
+    </w:p>
+    <w:p>
+      <w:pPr>
+        <w:rPr>
+          <w:rFonts w:ascii="Garamond" w:hAnsi="Garamond"/>
+        </w:rPr>
+      </w:pPr>
+    </w:p>
+    <w:p>
+      <w:pPr>
+        <w:ind w:left="720"/>
+        <w:rPr>
+          <w:rFonts w:ascii="Garamond" w:hAnsi="Garamond"/>
+        </w:rPr>
+      </w:pPr>
+      <w:r>
+        <w:rPr>
+          <w:rFonts w:ascii="Garamond" w:hAnsi="Garamond"/>
+        </w:rPr>
+        <w:t xml:space="preserve">See </w:t>
+      </w:r>
+      <w:r>
+        <w:rPr>
+          <w:rFonts w:ascii="Garamond" w:hAnsi="Garamond"/>
+          <w:i/>
+        </w:rPr>
+        <w:t>Impacts</w:t>
+      </w:r>
+      <w:r>
+        <w:rPr>
+          <w:rFonts w:ascii="Garamond" w:hAnsi="Garamond"/>
+        </w:rPr>
+        <w:t>, below, for further illustration on the distinguishing factors of SE that cannot be replicated with courses in the CS and ECE programs.</w:t>
+      </w:r>
     </w:p>
     <w:p>
       <w:pPr>
@@ -1252,6 +1350,8 @@
         </w:rPr>
         <w:t>SCH generated by courses in the subject code.</w:t>
       </w:r>
+      <w:bookmarkStart w:id="0" w:name="_GoBack"/>
+      <w:bookmarkEnd w:id="0"/>
     </w:p>
     <w:p>
       <w:pPr>
@@ -2310,7 +2410,7 @@
   <w:abstractNum w:abstractNumId="3">
     <w:nsid w:val="7DF564D2"/>
     <w:multiLevelType w:val="hybridMultilevel"/>
-    <w:tmpl w:val="E5DA622C"/>
+    <w:tmpl w:val="1424FDF2"/>
     <w:lvl w:ilvl="0" w:tplc="04090001">
       <w:start w:val="1"/>
       <w:numFmt w:val="bullet"/>

</xml_diff>

<commit_message>
SE designator request: Remove location arguments.
</commit_message>
<xml_diff>
--- a/assets/Request for New Course Designator.docx
+++ b/assets/Request for New Course Designator.docx
@@ -430,21 +430,7 @@
         <w:rPr>
           <w:rFonts w:ascii="Garamond" w:hAnsi="Garamond"/>
         </w:rPr>
-        <w:t>Rose-</w:t>
-      </w:r>
-      <w:proofErr w:type="spellStart"/>
-      <w:r>
-        <w:rPr>
-          <w:rFonts w:ascii="Garamond" w:hAnsi="Garamond"/>
-        </w:rPr>
-        <w:t>Hulman</w:t>
-      </w:r>
-      <w:proofErr w:type="spellEnd"/>
-      <w:r>
-        <w:rPr>
-          <w:rFonts w:ascii="Garamond" w:hAnsi="Garamond"/>
-        </w:rPr>
-        <w:t xml:space="preserve"> </w:t>
+        <w:t xml:space="preserve">Rose-Hulman </w:t>
       </w:r>
       <w:r>
         <w:rPr>
@@ -456,21 +442,7 @@
         <w:rPr>
           <w:rFonts w:ascii="Garamond" w:hAnsi="Garamond"/>
         </w:rPr>
-        <w:t>. This makes sense for Rose-</w:t>
-      </w:r>
-      <w:proofErr w:type="spellStart"/>
-      <w:r>
-        <w:rPr>
-          <w:rFonts w:ascii="Garamond" w:hAnsi="Garamond"/>
-        </w:rPr>
-        <w:t>Hulman</w:t>
-      </w:r>
-      <w:proofErr w:type="spellEnd"/>
-      <w:r>
-        <w:rPr>
-          <w:rFonts w:ascii="Garamond" w:hAnsi="Garamond"/>
-        </w:rPr>
-        <w:t xml:space="preserve">, and schools that have </w:t>
+        <w:t xml:space="preserve">. This makes sense for Rose-Hulman, and schools that have </w:t>
       </w:r>
       <w:r>
         <w:rPr>
@@ -650,21 +622,7 @@
           <w:rFonts w:ascii="Garamond" w:hAnsi="Garamond"/>
         </w:rPr>
         <w:tab/>
-        <w:t>Figure 1. Rose-</w:t>
-      </w:r>
-      <w:proofErr w:type="spellStart"/>
-      <w:r>
-        <w:rPr>
-          <w:rFonts w:ascii="Garamond" w:hAnsi="Garamond"/>
-        </w:rPr>
-        <w:t>Hulman</w:t>
-      </w:r>
-      <w:proofErr w:type="spellEnd"/>
-      <w:r>
-        <w:rPr>
-          <w:rFonts w:ascii="Garamond" w:hAnsi="Garamond"/>
-        </w:rPr>
-        <w:t xml:space="preserve"> CS and SE programs, with a single CSSE designator.</w:t>
+        <w:t>Figure 1. Rose-Hulman CS and SE programs, with a single CSSE designator.</w:t>
       </w:r>
     </w:p>
     <w:p>
@@ -1350,8 +1308,6 @@
         </w:rPr>
         <w:t>SCH generated by courses in the subject code.</w:t>
       </w:r>
-      <w:bookmarkStart w:id="0" w:name="_GoBack"/>
-      <w:bookmarkEnd w:id="0"/>
     </w:p>
     <w:p>
       <w:pPr>
@@ -1457,7 +1413,19 @@
         <w:rPr>
           <w:rFonts w:ascii="Garamond" w:hAnsi="Garamond"/>
         </w:rPr>
-        <w:t>Courses in the SE designator complement, rather than compete with, existing courses in the computer science curriculum. While similar in nature to some computer science courses, the pre-requisites, course sequences, learning outcomes, course content, and pedagogy of the SE courses do not duplicate nor compete with existing courses.</w:t>
+        <w:t xml:space="preserve">Courses in the SE designator </w:t>
+      </w:r>
+      <w:r>
+        <w:rPr>
+          <w:rFonts w:ascii="Garamond" w:hAnsi="Garamond"/>
+        </w:rPr>
+        <w:t>stand apart from</w:t>
+      </w:r>
+      <w:r>
+        <w:rPr>
+          <w:rFonts w:ascii="Garamond" w:hAnsi="Garamond"/>
+        </w:rPr>
+        <w:t>, rather than compete with, existing courses in the computer science curriculum. While similar in nature to some computer science courses, the pre-requisites, course sequences, learning outcomes, course content, and pedagogy of the SE courses do not duplicate nor compete with existing courses.</w:t>
       </w:r>
       <w:r>
         <w:rPr>
@@ -1571,25 +1539,13 @@
         <w:rPr>
           <w:rFonts w:ascii="Garamond" w:hAnsi="Garamond"/>
         </w:rPr>
-        <w:t xml:space="preserve">, </w:t>
-      </w:r>
-      <w:r>
-        <w:rPr>
-          <w:rFonts w:ascii="Garamond" w:hAnsi="Garamond"/>
-        </w:rPr>
-        <w:t>is a program that is only off</w:t>
-      </w:r>
-      <w:r>
-        <w:rPr>
-          <w:rFonts w:ascii="Garamond" w:hAnsi="Garamond"/>
-        </w:rPr>
-        <w:t>ered at the OSU-Cascades campus,</w:t>
-      </w:r>
-      <w:r>
-        <w:rPr>
-          <w:rFonts w:ascii="Garamond" w:hAnsi="Garamond"/>
-        </w:rPr>
-        <w:t xml:space="preserve"> and, indeed, symbolizes the very real difference between software engineering and computer science</w:t>
+        <w:t>,</w:t>
+      </w:r>
+      <w:r>
+        <w:rPr>
+          <w:rFonts w:ascii="Garamond" w:hAnsi="Garamond"/>
+        </w:rPr>
+        <w:t xml:space="preserve"> and, symbolizes the very real difference between software engineering and computer science</w:t>
       </w:r>
       <w:r>
         <w:rPr>
@@ -1603,36 +1559,8 @@
         </w:rPr>
         <w:t>.</w:t>
       </w:r>
-      <w:r>
-        <w:rPr>
-          <w:rFonts w:ascii="Garamond" w:hAnsi="Garamond"/>
-        </w:rPr>
-        <w:t xml:space="preserve"> Lastly, </w:t>
-      </w:r>
-      <w:r>
-        <w:rPr>
-          <w:rFonts w:ascii="Garamond" w:hAnsi="Garamond"/>
-        </w:rPr>
-        <w:t xml:space="preserve">the College of Engineering and the OSU-Cascades campus intend to offer only the SE courses on the Cascades campus, </w:t>
-      </w:r>
-      <w:r>
-        <w:rPr>
-          <w:rFonts w:ascii="Garamond" w:hAnsi="Garamond"/>
-        </w:rPr>
-        <w:t>transition</w:t>
-      </w:r>
-      <w:r>
-        <w:rPr>
-          <w:rFonts w:ascii="Garamond" w:hAnsi="Garamond"/>
-        </w:rPr>
-        <w:t>ing</w:t>
-      </w:r>
-      <w:r>
-        <w:rPr>
-          <w:rFonts w:ascii="Garamond" w:hAnsi="Garamond"/>
-        </w:rPr>
-        <w:t xml:space="preserve"> away from offering the CS degree on both campuses, alleviating confusion about the two campuses.</w:t>
-      </w:r>
+      <w:bookmarkStart w:id="0" w:name="_GoBack"/>
+      <w:bookmarkEnd w:id="0"/>
     </w:p>
     <w:p>
       <w:pPr>

</xml_diff>

<commit_message>
SE designator request: Add notes for revision to duplication/competing courses section.
</commit_message>
<xml_diff>
--- a/assets/Request for New Course Designator.docx
+++ b/assets/Request for New Course Designator.docx
@@ -430,7 +430,21 @@
         <w:rPr>
           <w:rFonts w:ascii="Garamond" w:hAnsi="Garamond"/>
         </w:rPr>
-        <w:t xml:space="preserve">Rose-Hulman </w:t>
+        <w:t>Rose-</w:t>
+      </w:r>
+      <w:proofErr w:type="spellStart"/>
+      <w:r>
+        <w:rPr>
+          <w:rFonts w:ascii="Garamond" w:hAnsi="Garamond"/>
+        </w:rPr>
+        <w:t>Hulman</w:t>
+      </w:r>
+      <w:proofErr w:type="spellEnd"/>
+      <w:r>
+        <w:rPr>
+          <w:rFonts w:ascii="Garamond" w:hAnsi="Garamond"/>
+        </w:rPr>
+        <w:t xml:space="preserve"> </w:t>
       </w:r>
       <w:r>
         <w:rPr>
@@ -442,7 +456,21 @@
         <w:rPr>
           <w:rFonts w:ascii="Garamond" w:hAnsi="Garamond"/>
         </w:rPr>
-        <w:t xml:space="preserve">. This makes sense for Rose-Hulman, and schools that have </w:t>
+        <w:t>. This makes sense for Rose-</w:t>
+      </w:r>
+      <w:proofErr w:type="spellStart"/>
+      <w:r>
+        <w:rPr>
+          <w:rFonts w:ascii="Garamond" w:hAnsi="Garamond"/>
+        </w:rPr>
+        <w:t>Hulman</w:t>
+      </w:r>
+      <w:proofErr w:type="spellEnd"/>
+      <w:r>
+        <w:rPr>
+          <w:rFonts w:ascii="Garamond" w:hAnsi="Garamond"/>
+        </w:rPr>
+        <w:t xml:space="preserve">, and schools that have </w:t>
       </w:r>
       <w:r>
         <w:rPr>
@@ -622,7 +650,21 @@
           <w:rFonts w:ascii="Garamond" w:hAnsi="Garamond"/>
         </w:rPr>
         <w:tab/>
-        <w:t>Figure 1. Rose-Hulman CS and SE programs, with a single CSSE designator.</w:t>
+        <w:t>Figure 1. Rose-</w:t>
+      </w:r>
+      <w:proofErr w:type="spellStart"/>
+      <w:r>
+        <w:rPr>
+          <w:rFonts w:ascii="Garamond" w:hAnsi="Garamond"/>
+        </w:rPr>
+        <w:t>Hulman</w:t>
+      </w:r>
+      <w:proofErr w:type="spellEnd"/>
+      <w:r>
+        <w:rPr>
+          <w:rFonts w:ascii="Garamond" w:hAnsi="Garamond"/>
+        </w:rPr>
+        <w:t xml:space="preserve"> CS and SE programs, with a single CSSE designator.</w:t>
       </w:r>
     </w:p>
     <w:p>
@@ -1559,60 +1601,180 @@
         </w:rPr>
         <w:t>.</w:t>
       </w:r>
+    </w:p>
+    <w:p>
+      <w:pPr>
+        <w:ind w:left="720"/>
+        <w:rPr>
+          <w:rFonts w:ascii="Garamond" w:hAnsi="Garamond"/>
+        </w:rPr>
+      </w:pPr>
+    </w:p>
+    <w:p>
+      <w:pPr>
+        <w:ind w:left="720"/>
+        <w:rPr>
+          <w:rFonts w:ascii="Garamond" w:hAnsi="Garamond"/>
+        </w:rPr>
+      </w:pPr>
+      <w:r>
+        <w:rPr>
+          <w:rFonts w:ascii="Garamond" w:hAnsi="Garamond"/>
+        </w:rPr>
+        <w:t>ECE Focus Areas do not, and should not, include software engineering. Software engineering is not a subset of Electrical and Computer Engineering. Does it include software? Yes. But it also includes electrical engineering, and physics. Clearly, these are other programs.</w:t>
+      </w:r>
+      <w:r>
+        <w:rPr>
+          <w:rFonts w:ascii="Garamond" w:hAnsi="Garamond"/>
+        </w:rPr>
+        <w:t xml:space="preserve"> NR courses in coding/data/computing, ESE courses…</w:t>
+      </w:r>
+    </w:p>
+    <w:p>
+      <w:pPr>
+        <w:ind w:left="720"/>
+        <w:rPr>
+          <w:rFonts w:ascii="Garamond" w:hAnsi="Garamond"/>
+        </w:rPr>
+      </w:pPr>
+    </w:p>
+    <w:p>
+      <w:pPr>
+        <w:ind w:left="720"/>
+        <w:rPr>
+          <w:rFonts w:ascii="Garamond" w:hAnsi="Garamond"/>
+        </w:rPr>
+      </w:pPr>
+      <w:r>
+        <w:rPr>
+          <w:rFonts w:ascii="Garamond" w:hAnsi="Garamond"/>
+        </w:rPr>
+        <w:t>Pre-engineering course sequences are different.</w:t>
+      </w:r>
+    </w:p>
+    <w:p>
+      <w:pPr>
+        <w:ind w:left="720"/>
+        <w:rPr>
+          <w:rFonts w:ascii="Garamond" w:hAnsi="Garamond"/>
+        </w:rPr>
+      </w:pPr>
+    </w:p>
+    <w:p>
+      <w:pPr>
+        <w:ind w:left="720"/>
+        <w:rPr>
+          <w:rFonts w:ascii="Garamond" w:hAnsi="Garamond"/>
+        </w:rPr>
+      </w:pPr>
+      <w:r>
+        <w:rPr>
+          <w:rFonts w:ascii="Garamond" w:hAnsi="Garamond"/>
+        </w:rPr>
+        <w:t xml:space="preserve">Can a student </w:t>
+      </w:r>
+      <w:r>
+        <w:rPr>
+          <w:rFonts w:ascii="Garamond" w:hAnsi="Garamond"/>
+        </w:rPr>
+        <w:t>complete a major with a set of existing CS and ECE courses identical to the SE major?</w:t>
+      </w:r>
+    </w:p>
+    <w:p>
+      <w:pPr>
+        <w:ind w:left="720"/>
+        <w:rPr>
+          <w:rFonts w:ascii="Garamond" w:hAnsi="Garamond"/>
+        </w:rPr>
+      </w:pPr>
+    </w:p>
+    <w:p>
+      <w:pPr>
+        <w:ind w:left="720"/>
+        <w:rPr>
+          <w:rFonts w:ascii="Garamond" w:hAnsi="Garamond"/>
+        </w:rPr>
+      </w:pPr>
+      <w:r>
+        <w:rPr>
+          <w:rFonts w:ascii="Garamond" w:hAnsi="Garamond"/>
+        </w:rPr>
+        <w:t>What about the courses with “software engineering” in the title or course description?</w:t>
+      </w:r>
+    </w:p>
+    <w:p>
+      <w:pPr>
+        <w:ind w:left="720"/>
+        <w:rPr>
+          <w:rFonts w:ascii="Garamond" w:hAnsi="Garamond"/>
+        </w:rPr>
+      </w:pPr>
+      <w:r>
+        <w:rPr>
+          <w:rFonts w:ascii="Garamond" w:hAnsi="Garamond"/>
+        </w:rPr>
+        <w:t>C</w:t>
+      </w:r>
+      <w:r>
+        <w:rPr>
+          <w:rFonts w:ascii="Garamond" w:hAnsi="Garamond"/>
+        </w:rPr>
+        <w:t xml:space="preserve">S </w:t>
+      </w:r>
+      <w:r>
+        <w:rPr>
+          <w:rFonts w:ascii="Garamond" w:hAnsi="Garamond"/>
+        </w:rPr>
+        <w:t>361, 362.</w:t>
+      </w:r>
+    </w:p>
+    <w:p>
+      <w:pPr>
+        <w:ind w:left="720"/>
+        <w:rPr>
+          <w:rFonts w:ascii="Garamond" w:hAnsi="Garamond"/>
+        </w:rPr>
+      </w:pPr>
+      <w:r>
+        <w:rPr>
+          <w:rFonts w:ascii="Garamond" w:hAnsi="Garamond"/>
+        </w:rPr>
+        <w:t xml:space="preserve">CS </w:t>
+      </w:r>
+      <w:r>
+        <w:rPr>
+          <w:rFonts w:ascii="Garamond" w:hAnsi="Garamond"/>
+        </w:rPr>
+        <w:t>461</w:t>
+      </w:r>
+      <w:r>
+        <w:rPr>
+          <w:rFonts w:ascii="Garamond" w:hAnsi="Garamond"/>
+        </w:rPr>
+        <w:t xml:space="preserve">, 462 and </w:t>
+      </w:r>
+      <w:r>
+        <w:rPr>
+          <w:rFonts w:ascii="Garamond" w:hAnsi="Garamond"/>
+        </w:rPr>
+        <w:t>463.</w:t>
+      </w:r>
+    </w:p>
+    <w:p>
+      <w:pPr>
+        <w:ind w:left="720"/>
+        <w:rPr>
+          <w:rFonts w:ascii="Garamond" w:hAnsi="Garamond"/>
+        </w:rPr>
+      </w:pPr>
+      <w:r>
+        <w:rPr>
+          <w:rFonts w:ascii="Garamond" w:hAnsi="Garamond"/>
+        </w:rPr>
+        <w:t>No ECE courses related to software engineering.</w:t>
+      </w:r>
       <w:bookmarkStart w:id="0" w:name="_GoBack"/>
       <w:bookmarkEnd w:id="0"/>
-    </w:p>
-    <w:p>
-      <w:pPr>
-        <w:ind w:left="720"/>
-        <w:rPr>
-          <w:rFonts w:ascii="Garamond" w:hAnsi="Garamond"/>
-        </w:rPr>
-      </w:pPr>
-    </w:p>
-    <w:p>
-      <w:pPr>
-        <w:ind w:left="720"/>
-        <w:rPr>
-          <w:rFonts w:ascii="Garamond" w:hAnsi="Garamond"/>
-        </w:rPr>
-      </w:pPr>
-      <w:r>
-        <w:rPr>
-          <w:rFonts w:ascii="Garamond" w:hAnsi="Garamond"/>
-        </w:rPr>
-        <w:t>ECE Focus Areas do not, and should not, include software engineering. Software engineering is not a subset of Electrical and Computer Engineering. Does it include software? Yes. But it also includes electrical engineering, and physics. Clearly, these are other programs.</w:t>
-      </w:r>
-    </w:p>
-    <w:p>
-      <w:pPr>
-        <w:ind w:left="720"/>
-        <w:rPr>
-          <w:rFonts w:ascii="Garamond" w:hAnsi="Garamond"/>
-        </w:rPr>
-      </w:pPr>
-    </w:p>
-    <w:p>
-      <w:pPr>
-        <w:ind w:left="720"/>
-        <w:rPr>
-          <w:rFonts w:ascii="Garamond" w:hAnsi="Garamond"/>
-        </w:rPr>
-      </w:pPr>
-      <w:r>
-        <w:rPr>
-          <w:rFonts w:ascii="Garamond" w:hAnsi="Garamond"/>
-        </w:rPr>
-        <w:t>Pre-engineering course sequences are different.</w:t>
-      </w:r>
-    </w:p>
-    <w:p>
-      <w:pPr>
-        <w:ind w:left="720"/>
-        <w:rPr>
-          <w:rFonts w:ascii="Garamond" w:hAnsi="Garamond"/>
-        </w:rPr>
-      </w:pPr>
     </w:p>
     <w:p>
       <w:pPr>

</xml_diff>

<commit_message>
SE designator request: Complete duplicate/compete section. Identify CS software engineering courses. Differentiate SE from CS. Identify other programs that have computing courses under their own designator. Identify BA and MTH courses in the CS curriculum that are obviously different programs. Stating the purpose isn't course content, rather overall curriculum design.
</commit_message>
<xml_diff>
--- a/assets/Request for New Course Designator.docx
+++ b/assets/Request for New Course Designator.docx
@@ -1467,43 +1467,51 @@
         <w:rPr>
           <w:rFonts w:ascii="Garamond" w:hAnsi="Garamond"/>
         </w:rPr>
-        <w:t>, rather than compete with, existing courses in the computer science curriculum. While similar in nature to some computer science courses, the pre-requisites, course sequences, learning outcomes, course content, and pedagogy of the SE courses do not duplicate nor compete with existing courses.</w:t>
-      </w:r>
-      <w:r>
-        <w:rPr>
-          <w:rFonts w:ascii="Garamond" w:hAnsi="Garamond"/>
-        </w:rPr>
-        <w:t xml:space="preserve"> </w:t>
-      </w:r>
-      <w:r>
-        <w:rPr>
-          <w:rFonts w:ascii="Garamond" w:hAnsi="Garamond"/>
-        </w:rPr>
-        <w:t>The Software Engineering curriculum differs</w:t>
-      </w:r>
-      <w:r>
-        <w:rPr>
-          <w:rFonts w:ascii="Garamond" w:hAnsi="Garamond"/>
-        </w:rPr>
-        <w:t xml:space="preserve"> from CS</w:t>
-      </w:r>
-      <w:r>
-        <w:rPr>
-          <w:rFonts w:ascii="Garamond" w:hAnsi="Garamond"/>
-        </w:rPr>
-        <w:t xml:space="preserve"> in</w:t>
-      </w:r>
-      <w:r>
-        <w:rPr>
-          <w:rFonts w:ascii="Garamond" w:hAnsi="Garamond"/>
-        </w:rPr>
-        <w:t xml:space="preserve"> its program</w:t>
-      </w:r>
-      <w:r>
-        <w:rPr>
-          <w:rFonts w:ascii="Garamond" w:hAnsi="Garamond"/>
-        </w:rPr>
-        <w:t xml:space="preserve"> learning outcomes</w:t>
+        <w:t xml:space="preserve">, rather than compete with, existing courses in the computer science curriculum. </w:t>
+      </w:r>
+      <w:r>
+        <w:rPr>
+          <w:rFonts w:ascii="Garamond" w:hAnsi="Garamond"/>
+        </w:rPr>
+        <w:t>We present the following facts:</w:t>
+      </w:r>
+    </w:p>
+    <w:p>
+      <w:pPr>
+        <w:ind w:left="720"/>
+        <w:rPr>
+          <w:rFonts w:ascii="Garamond" w:hAnsi="Garamond"/>
+        </w:rPr>
+      </w:pPr>
+    </w:p>
+    <w:p>
+      <w:pPr>
+        <w:pStyle w:val="ListParagraph"/>
+        <w:numPr>
+          <w:ilvl w:val="1"/>
+          <w:numId w:val="4"/>
+        </w:numPr>
+        <w:rPr>
+          <w:rFonts w:ascii="Garamond" w:hAnsi="Garamond"/>
+        </w:rPr>
+      </w:pPr>
+      <w:r>
+        <w:rPr>
+          <w:rFonts w:ascii="Garamond" w:hAnsi="Garamond"/>
+        </w:rPr>
+        <w:t xml:space="preserve">SE </w:t>
+      </w:r>
+      <w:r>
+        <w:rPr>
+          <w:rFonts w:ascii="Garamond" w:hAnsi="Garamond"/>
+        </w:rPr>
+        <w:t xml:space="preserve">course sequences, </w:t>
+      </w:r>
+      <w:r>
+        <w:rPr>
+          <w:rFonts w:ascii="Garamond" w:hAnsi="Garamond"/>
+        </w:rPr>
+        <w:t>pre-requisites</w:t>
       </w:r>
       <w:r>
         <w:rPr>
@@ -1515,61 +1523,241 @@
         <w:rPr>
           <w:rFonts w:ascii="Garamond" w:hAnsi="Garamond"/>
         </w:rPr>
-        <w:t>accreditation standards (but still ABET)</w:t>
-      </w:r>
-      <w:r>
-        <w:rPr>
-          <w:rFonts w:ascii="Garamond" w:hAnsi="Garamond"/>
-        </w:rPr>
-        <w:t>, and</w:t>
-      </w:r>
-      <w:r>
-        <w:rPr>
-          <w:rFonts w:ascii="Garamond" w:hAnsi="Garamond"/>
-        </w:rPr>
-        <w:t xml:space="preserve"> body of kno</w:t>
-      </w:r>
-      <w:r>
-        <w:rPr>
-          <w:rFonts w:ascii="Garamond" w:hAnsi="Garamond"/>
-        </w:rPr>
-        <w:t>wledge (IEEE SWEBOK). It</w:t>
-      </w:r>
-      <w:r>
-        <w:rPr>
-          <w:rFonts w:ascii="Garamond" w:hAnsi="Garamond"/>
-        </w:rPr>
-        <w:t xml:space="preserve"> stands apart from CS as other institutions have done</w:t>
-      </w:r>
-      <w:r>
-        <w:rPr>
-          <w:rFonts w:ascii="Garamond" w:hAnsi="Garamond"/>
-        </w:rPr>
-        <w:t xml:space="preserve"> (this isn't something radical),</w:t>
-      </w:r>
-      <w:r>
-        <w:rPr>
-          <w:rFonts w:ascii="Garamond" w:hAnsi="Garamond"/>
-        </w:rPr>
-        <w:t xml:space="preserve"> has a completely different curriculum des</w:t>
-      </w:r>
-      <w:r>
-        <w:rPr>
-          <w:rFonts w:ascii="Garamond" w:hAnsi="Garamond"/>
-        </w:rPr>
-        <w:t>ign and pre-requisite structure,</w:t>
-      </w:r>
-      <w:r>
-        <w:rPr>
-          <w:rFonts w:ascii="Garamond" w:hAnsi="Garamond"/>
-        </w:rPr>
-        <w:t xml:space="preserve"> does not accommodate frictionless transfer between CS and SE as options/tra</w:t>
-      </w:r>
-      <w:r>
-        <w:rPr>
-          <w:rFonts w:ascii="Garamond" w:hAnsi="Garamond"/>
-        </w:rPr>
-        <w:t>cks do within CS itself,</w:t>
+        <w:t xml:space="preserve">learning outcomes, course content, and pedagogy </w:t>
+      </w:r>
+      <w:r>
+        <w:rPr>
+          <w:rFonts w:ascii="Garamond" w:hAnsi="Garamond"/>
+        </w:rPr>
+        <w:t>do</w:t>
+      </w:r>
+      <w:r>
+        <w:rPr>
+          <w:rFonts w:ascii="Garamond" w:hAnsi="Garamond"/>
+        </w:rPr>
+        <w:t xml:space="preserve"> not duplicate nor compete with existing courses</w:t>
+      </w:r>
+      <w:r>
+        <w:rPr>
+          <w:rFonts w:ascii="Garamond" w:hAnsi="Garamond"/>
+        </w:rPr>
+        <w:t>, with the exception of:</w:t>
+      </w:r>
+    </w:p>
+    <w:p>
+      <w:pPr>
+        <w:pStyle w:val="ListParagraph"/>
+        <w:numPr>
+          <w:ilvl w:val="2"/>
+          <w:numId w:val="4"/>
+        </w:numPr>
+        <w:rPr>
+          <w:rFonts w:ascii="Garamond" w:hAnsi="Garamond"/>
+        </w:rPr>
+      </w:pPr>
+      <w:r>
+        <w:rPr>
+          <w:rFonts w:ascii="Garamond" w:hAnsi="Garamond"/>
+        </w:rPr>
+        <w:t>CS 361 Software Engineering I</w:t>
+      </w:r>
+    </w:p>
+    <w:p>
+      <w:pPr>
+        <w:pStyle w:val="ListParagraph"/>
+        <w:numPr>
+          <w:ilvl w:val="2"/>
+          <w:numId w:val="4"/>
+        </w:numPr>
+        <w:rPr>
+          <w:rFonts w:ascii="Garamond" w:hAnsi="Garamond"/>
+        </w:rPr>
+      </w:pPr>
+      <w:r>
+        <w:rPr>
+          <w:rFonts w:ascii="Garamond" w:hAnsi="Garamond"/>
+        </w:rPr>
+        <w:t>CS 362 Software Engineering II</w:t>
+      </w:r>
+    </w:p>
+    <w:p>
+      <w:pPr>
+        <w:pStyle w:val="ListParagraph"/>
+        <w:numPr>
+          <w:ilvl w:val="2"/>
+          <w:numId w:val="4"/>
+        </w:numPr>
+        <w:rPr>
+          <w:rFonts w:ascii="Garamond" w:hAnsi="Garamond"/>
+        </w:rPr>
+      </w:pPr>
+      <w:r>
+        <w:rPr>
+          <w:rFonts w:ascii="Garamond" w:hAnsi="Garamond"/>
+        </w:rPr>
+        <w:t>CS 461 – 463 Senior Software Engineering Project</w:t>
+      </w:r>
+    </w:p>
+    <w:p>
+      <w:pPr>
+        <w:pStyle w:val="ListParagraph"/>
+        <w:numPr>
+          <w:ilvl w:val="1"/>
+          <w:numId w:val="4"/>
+        </w:numPr>
+        <w:rPr>
+          <w:rFonts w:ascii="Garamond" w:hAnsi="Garamond"/>
+        </w:rPr>
+      </w:pPr>
+      <w:r>
+        <w:rPr>
+          <w:rFonts w:ascii="Garamond" w:hAnsi="Garamond"/>
+        </w:rPr>
+        <w:t>Regarding electrical and computer engineering (ECE), the ECE courses do not include any courses named software engineering or contain the content of software engineering.</w:t>
+      </w:r>
+    </w:p>
+    <w:p>
+      <w:pPr>
+        <w:pStyle w:val="ListParagraph"/>
+        <w:numPr>
+          <w:ilvl w:val="1"/>
+          <w:numId w:val="4"/>
+        </w:numPr>
+        <w:rPr>
+          <w:rFonts w:ascii="Garamond" w:hAnsi="Garamond"/>
+        </w:rPr>
+      </w:pPr>
+      <w:r>
+        <w:rPr>
+          <w:rFonts w:ascii="Garamond" w:hAnsi="Garamond"/>
+        </w:rPr>
+        <w:t xml:space="preserve">The </w:t>
+      </w:r>
+      <w:r>
+        <w:rPr>
+          <w:rFonts w:ascii="Garamond" w:hAnsi="Garamond"/>
+        </w:rPr>
+        <w:t>SE</w:t>
+      </w:r>
+      <w:r>
+        <w:rPr>
+          <w:rFonts w:ascii="Garamond" w:hAnsi="Garamond"/>
+        </w:rPr>
+        <w:t xml:space="preserve"> curriculum differs from CS in its program learning outcomes, accreditation standards (but still ABET), and body of knowledge (IEEE SWEBOK).</w:t>
+      </w:r>
+    </w:p>
+    <w:p>
+      <w:pPr>
+        <w:pStyle w:val="ListParagraph"/>
+        <w:numPr>
+          <w:ilvl w:val="1"/>
+          <w:numId w:val="4"/>
+        </w:numPr>
+        <w:rPr>
+          <w:rFonts w:ascii="Garamond" w:hAnsi="Garamond"/>
+        </w:rPr>
+      </w:pPr>
+      <w:r>
+        <w:rPr>
+          <w:rFonts w:ascii="Garamond" w:hAnsi="Garamond"/>
+        </w:rPr>
+        <w:t>SE</w:t>
+      </w:r>
+      <w:r>
+        <w:rPr>
+          <w:rFonts w:ascii="Garamond" w:hAnsi="Garamond"/>
+        </w:rPr>
+        <w:t xml:space="preserve"> stands apart from CS as other institutions have done (this isn't som</w:t>
+      </w:r>
+      <w:r>
+        <w:rPr>
+          <w:rFonts w:ascii="Garamond" w:hAnsi="Garamond"/>
+        </w:rPr>
+        <w:t>ething radical).</w:t>
+      </w:r>
+    </w:p>
+    <w:p>
+      <w:pPr>
+        <w:pStyle w:val="ListParagraph"/>
+        <w:numPr>
+          <w:ilvl w:val="1"/>
+          <w:numId w:val="4"/>
+        </w:numPr>
+        <w:rPr>
+          <w:rFonts w:ascii="Garamond" w:hAnsi="Garamond"/>
+        </w:rPr>
+      </w:pPr>
+      <w:r>
+        <w:rPr>
+          <w:rFonts w:ascii="Garamond" w:hAnsi="Garamond"/>
+        </w:rPr>
+        <w:t xml:space="preserve">SE consists of </w:t>
+      </w:r>
+      <w:r>
+        <w:rPr>
+          <w:rFonts w:ascii="Garamond" w:hAnsi="Garamond"/>
+        </w:rPr>
+        <w:t>a completely different curriculum design and pre-requisite structure</w:t>
+      </w:r>
+    </w:p>
+    <w:p>
+      <w:pPr>
+        <w:pStyle w:val="ListParagraph"/>
+        <w:numPr>
+          <w:ilvl w:val="1"/>
+          <w:numId w:val="4"/>
+        </w:numPr>
+        <w:rPr>
+          <w:rFonts w:ascii="Garamond" w:hAnsi="Garamond"/>
+        </w:rPr>
+      </w:pPr>
+      <w:r>
+        <w:rPr>
+          <w:rFonts w:ascii="Garamond" w:hAnsi="Garamond"/>
+        </w:rPr>
+        <w:t xml:space="preserve">SE </w:t>
+      </w:r>
+      <w:r>
+        <w:rPr>
+          <w:rFonts w:ascii="Garamond" w:hAnsi="Garamond"/>
+        </w:rPr>
+        <w:t>does not accommodate frictionless transfer between CS and SE</w:t>
+      </w:r>
+      <w:r>
+        <w:rPr>
+          <w:rFonts w:ascii="Garamond" w:hAnsi="Garamond"/>
+        </w:rPr>
+        <w:t xml:space="preserve"> the way that</w:t>
+      </w:r>
+      <w:r>
+        <w:rPr>
+          <w:rFonts w:ascii="Garamond" w:hAnsi="Garamond"/>
+        </w:rPr>
+        <w:t xml:space="preserve"> options/tracks do within CS itself</w:t>
+      </w:r>
+      <w:r>
+        <w:rPr>
+          <w:rFonts w:ascii="Garamond" w:hAnsi="Garamond"/>
+        </w:rPr>
+        <w:t>.</w:t>
+      </w:r>
+    </w:p>
+    <w:p>
+      <w:pPr>
+        <w:pStyle w:val="ListParagraph"/>
+        <w:numPr>
+          <w:ilvl w:val="1"/>
+          <w:numId w:val="4"/>
+        </w:numPr>
+        <w:rPr>
+          <w:rFonts w:ascii="Garamond" w:hAnsi="Garamond"/>
+        </w:rPr>
+      </w:pPr>
+      <w:r>
+        <w:rPr>
+          <w:rFonts w:ascii="Garamond" w:hAnsi="Garamond"/>
+        </w:rPr>
+        <w:t>SE</w:t>
       </w:r>
       <w:r>
         <w:rPr>
@@ -1581,204 +1769,502 @@
         <w:rPr>
           <w:rFonts w:ascii="Garamond" w:hAnsi="Garamond"/>
         </w:rPr>
-        <w:t>,</w:t>
-      </w:r>
-      <w:r>
-        <w:rPr>
-          <w:rFonts w:ascii="Garamond" w:hAnsi="Garamond"/>
-        </w:rPr>
-        <w:t xml:space="preserve"> and, symbolizes the very real difference between software engineering and computer science</w:t>
-      </w:r>
-      <w:r>
-        <w:rPr>
-          <w:rFonts w:ascii="Garamond" w:hAnsi="Garamond"/>
-        </w:rPr>
-        <w:t xml:space="preserve"> programs</w:t>
-      </w:r>
-      <w:r>
-        <w:rPr>
-          <w:rFonts w:ascii="Garamond" w:hAnsi="Garamond"/>
-        </w:rPr>
         <w:t>.</w:t>
       </w:r>
     </w:p>
     <w:p>
       <w:pPr>
-        <w:ind w:left="720"/>
-        <w:rPr>
-          <w:rFonts w:ascii="Garamond" w:hAnsi="Garamond"/>
-        </w:rPr>
-      </w:pPr>
-    </w:p>
-    <w:p>
-      <w:pPr>
-        <w:ind w:left="720"/>
-        <w:rPr>
-          <w:rFonts w:ascii="Garamond" w:hAnsi="Garamond"/>
-        </w:rPr>
-      </w:pPr>
-      <w:r>
-        <w:rPr>
-          <w:rFonts w:ascii="Garamond" w:hAnsi="Garamond"/>
-        </w:rPr>
-        <w:t>ECE Focus Areas do not, and should not, include software engineering. Software engineering is not a subset of Electrical and Computer Engineering. Does it include software? Yes. But it also includes electrical engineering, and physics. Clearly, these are other programs.</w:t>
-      </w:r>
-      <w:r>
-        <w:rPr>
-          <w:rFonts w:ascii="Garamond" w:hAnsi="Garamond"/>
-        </w:rPr>
-        <w:t xml:space="preserve"> NR courses in coding/data/computing, ESE courses…</w:t>
-      </w:r>
-    </w:p>
-    <w:p>
-      <w:pPr>
-        <w:ind w:left="720"/>
-        <w:rPr>
-          <w:rFonts w:ascii="Garamond" w:hAnsi="Garamond"/>
-        </w:rPr>
-      </w:pPr>
-    </w:p>
-    <w:p>
-      <w:pPr>
-        <w:ind w:left="720"/>
-        <w:rPr>
-          <w:rFonts w:ascii="Garamond" w:hAnsi="Garamond"/>
-        </w:rPr>
-      </w:pPr>
-      <w:r>
-        <w:rPr>
-          <w:rFonts w:ascii="Garamond" w:hAnsi="Garamond"/>
-        </w:rPr>
-        <w:t>Pre-engineering course sequences are different.</w:t>
-      </w:r>
-    </w:p>
-    <w:p>
-      <w:pPr>
-        <w:ind w:left="720"/>
-        <w:rPr>
-          <w:rFonts w:ascii="Garamond" w:hAnsi="Garamond"/>
-        </w:rPr>
-      </w:pPr>
-    </w:p>
-    <w:p>
-      <w:pPr>
-        <w:ind w:left="720"/>
-        <w:rPr>
-          <w:rFonts w:ascii="Garamond" w:hAnsi="Garamond"/>
-        </w:rPr>
-      </w:pPr>
-      <w:r>
-        <w:rPr>
-          <w:rFonts w:ascii="Garamond" w:hAnsi="Garamond"/>
-        </w:rPr>
-        <w:t xml:space="preserve">Can a student </w:t>
-      </w:r>
-      <w:r>
-        <w:rPr>
-          <w:rFonts w:ascii="Garamond" w:hAnsi="Garamond"/>
-        </w:rPr>
-        <w:t>complete a major with a set of existing CS and ECE courses identical to the SE major?</w:t>
-      </w:r>
-    </w:p>
-    <w:p>
-      <w:pPr>
-        <w:ind w:left="720"/>
-        <w:rPr>
-          <w:rFonts w:ascii="Garamond" w:hAnsi="Garamond"/>
-        </w:rPr>
-      </w:pPr>
-    </w:p>
-    <w:p>
-      <w:pPr>
-        <w:ind w:left="720"/>
-        <w:rPr>
-          <w:rFonts w:ascii="Garamond" w:hAnsi="Garamond"/>
-        </w:rPr>
-      </w:pPr>
-      <w:r>
-        <w:rPr>
-          <w:rFonts w:ascii="Garamond" w:hAnsi="Garamond"/>
-        </w:rPr>
-        <w:t>What about the courses with “software engineering” in the title or course description?</w:t>
-      </w:r>
-    </w:p>
-    <w:p>
-      <w:pPr>
-        <w:ind w:left="720"/>
-        <w:rPr>
-          <w:rFonts w:ascii="Garamond" w:hAnsi="Garamond"/>
-        </w:rPr>
-      </w:pPr>
-      <w:r>
-        <w:rPr>
-          <w:rFonts w:ascii="Garamond" w:hAnsi="Garamond"/>
-        </w:rPr>
-        <w:t>C</w:t>
-      </w:r>
-      <w:r>
-        <w:rPr>
-          <w:rFonts w:ascii="Garamond" w:hAnsi="Garamond"/>
-        </w:rPr>
-        <w:t xml:space="preserve">S </w:t>
-      </w:r>
-      <w:r>
-        <w:rPr>
-          <w:rFonts w:ascii="Garamond" w:hAnsi="Garamond"/>
-        </w:rPr>
-        <w:t>361, 362.</w:t>
-      </w:r>
-    </w:p>
-    <w:p>
-      <w:pPr>
-        <w:ind w:left="720"/>
-        <w:rPr>
-          <w:rFonts w:ascii="Garamond" w:hAnsi="Garamond"/>
-        </w:rPr>
-      </w:pPr>
-      <w:r>
-        <w:rPr>
-          <w:rFonts w:ascii="Garamond" w:hAnsi="Garamond"/>
-        </w:rPr>
-        <w:t xml:space="preserve">CS </w:t>
-      </w:r>
-      <w:r>
-        <w:rPr>
-          <w:rFonts w:ascii="Garamond" w:hAnsi="Garamond"/>
-        </w:rPr>
-        <w:t>461</w:t>
-      </w:r>
-      <w:r>
-        <w:rPr>
-          <w:rFonts w:ascii="Garamond" w:hAnsi="Garamond"/>
-        </w:rPr>
-        <w:t xml:space="preserve">, 462 and </w:t>
-      </w:r>
-      <w:r>
-        <w:rPr>
-          <w:rFonts w:ascii="Garamond" w:hAnsi="Garamond"/>
-        </w:rPr>
-        <w:t>463.</w:t>
-      </w:r>
-    </w:p>
-    <w:p>
-      <w:pPr>
-        <w:ind w:left="720"/>
-        <w:rPr>
-          <w:rFonts w:ascii="Garamond" w:hAnsi="Garamond"/>
-        </w:rPr>
-      </w:pPr>
-      <w:r>
-        <w:rPr>
-          <w:rFonts w:ascii="Garamond" w:hAnsi="Garamond"/>
-        </w:rPr>
-        <w:t>No ECE courses related to software engineering.</w:t>
+        <w:pStyle w:val="ListParagraph"/>
+        <w:numPr>
+          <w:ilvl w:val="1"/>
+          <w:numId w:val="4"/>
+        </w:numPr>
+        <w:rPr>
+          <w:rFonts w:ascii="Garamond" w:hAnsi="Garamond"/>
+        </w:rPr>
+      </w:pPr>
+      <w:r>
+        <w:rPr>
+          <w:rFonts w:ascii="Garamond" w:hAnsi="Garamond"/>
+        </w:rPr>
+        <w:t xml:space="preserve">The pre-engineering course sequence </w:t>
+      </w:r>
+      <w:r>
+        <w:rPr>
+          <w:rFonts w:ascii="Garamond" w:hAnsi="Garamond"/>
+        </w:rPr>
+        <w:t>for SE and CS</w:t>
+      </w:r>
+      <w:r>
+        <w:rPr>
+          <w:rFonts w:ascii="Garamond" w:hAnsi="Garamond"/>
+        </w:rPr>
+        <w:t>, and the learning outcomes of these pre-engineering courses, are completely different from each other.</w:t>
+      </w:r>
+    </w:p>
+    <w:p>
+      <w:pPr>
+        <w:pStyle w:val="ListParagraph"/>
+        <w:ind w:left="1440"/>
+        <w:rPr>
+          <w:rFonts w:ascii="Garamond" w:hAnsi="Garamond"/>
+        </w:rPr>
+      </w:pPr>
+    </w:p>
+    <w:p>
+      <w:pPr>
+        <w:pStyle w:val="ListParagraph"/>
+        <w:rPr>
+          <w:rFonts w:ascii="Garamond" w:hAnsi="Garamond"/>
+        </w:rPr>
+      </w:pPr>
+      <w:r>
+        <w:rPr>
+          <w:rFonts w:ascii="Garamond" w:hAnsi="Garamond"/>
+        </w:rPr>
+        <w:t>The CS program does indeed contain software engineering courses. These courses represent a two-course introductory sequence to the topic and a three-course senior capstone project. The creation of a new SE designator may, perhaps, bring into question which program may own these courses, such as the possibility of CS 361 becoming labeled SE 361. However, the presence of these courses within the CS curriculum should not prevent the creation of the SE designator for a separate program, no more than the presence of</w:t>
+      </w:r>
+      <w:r>
+        <w:rPr>
+          <w:rFonts w:ascii="Garamond" w:hAnsi="Garamond"/>
+        </w:rPr>
+        <w:t xml:space="preserve"> the five</w:t>
+      </w:r>
+      <w:r>
+        <w:rPr>
+          <w:rFonts w:ascii="Garamond" w:hAnsi="Garamond"/>
+        </w:rPr>
+        <w:t xml:space="preserve"> business </w:t>
+      </w:r>
+      <w:r>
+        <w:rPr>
+          <w:rFonts w:ascii="Garamond" w:hAnsi="Garamond"/>
+        </w:rPr>
+        <w:t xml:space="preserve">(BA/MGMT) </w:t>
+      </w:r>
+      <w:r>
+        <w:rPr>
+          <w:rFonts w:ascii="Garamond" w:hAnsi="Garamond"/>
+        </w:rPr>
+        <w:t>and math</w:t>
+      </w:r>
+      <w:r>
+        <w:rPr>
+          <w:rFonts w:ascii="Garamond" w:hAnsi="Garamond"/>
+        </w:rPr>
+        <w:t xml:space="preserve"> (MTH)</w:t>
+      </w:r>
+      <w:r>
+        <w:rPr>
+          <w:rFonts w:ascii="Garamond" w:hAnsi="Garamond"/>
+        </w:rPr>
+        <w:t xml:space="preserve"> courses in the curriculum</w:t>
+      </w:r>
+      <w:r>
+        <w:rPr>
+          <w:rFonts w:ascii="Garamond" w:hAnsi="Garamond"/>
+        </w:rPr>
+        <w:t xml:space="preserve"> prevent the existence of the BA, MGMT and MTH designators.</w:t>
+      </w:r>
+      <w:r>
+        <w:rPr>
+          <w:rFonts w:ascii="Garamond" w:hAnsi="Garamond"/>
+        </w:rPr>
+        <w:t xml:space="preserve"> Furthermore, i</w:t>
+      </w:r>
+      <w:r>
+        <w:rPr>
+          <w:rFonts w:ascii="Garamond" w:hAnsi="Garamond"/>
+        </w:rPr>
+        <w:t>t is not uncommon for different programs to contain computing topics that do not use the CS designator. Some examples include:</w:t>
+      </w:r>
+    </w:p>
+    <w:p>
+      <w:pPr>
+        <w:pStyle w:val="ListParagraph"/>
+        <w:rPr>
+          <w:rFonts w:ascii="Garamond" w:hAnsi="Garamond"/>
+        </w:rPr>
+      </w:pPr>
+    </w:p>
+    <w:p>
+      <w:pPr>
+        <w:pStyle w:val="ListParagraph"/>
+        <w:numPr>
+          <w:ilvl w:val="1"/>
+          <w:numId w:val="4"/>
+        </w:numPr>
+        <w:rPr>
+          <w:rFonts w:ascii="Garamond" w:hAnsi="Garamond"/>
+        </w:rPr>
+      </w:pPr>
+      <w:r>
+        <w:rPr>
+          <w:rFonts w:ascii="Garamond" w:hAnsi="Garamond"/>
+        </w:rPr>
+        <w:t>ENGR 112 Introduction to Engineering Computing</w:t>
+      </w:r>
+    </w:p>
+    <w:p>
+      <w:pPr>
+        <w:pStyle w:val="ListParagraph"/>
+        <w:numPr>
+          <w:ilvl w:val="1"/>
+          <w:numId w:val="4"/>
+        </w:numPr>
+        <w:rPr>
+          <w:rFonts w:ascii="Garamond" w:hAnsi="Garamond"/>
+        </w:rPr>
+      </w:pPr>
+      <w:r>
+        <w:rPr>
+          <w:rFonts w:ascii="Garamond" w:hAnsi="Garamond"/>
+        </w:rPr>
+        <w:t>IE 212 Computational Methods fo</w:t>
+      </w:r>
+      <w:r>
+        <w:rPr>
+          <w:rFonts w:ascii="Garamond" w:hAnsi="Garamond"/>
+        </w:rPr>
+        <w:t>r</w:t>
+      </w:r>
+      <w:r>
+        <w:rPr>
+          <w:rFonts w:ascii="Garamond" w:hAnsi="Garamond"/>
+        </w:rPr>
+        <w:t xml:space="preserve"> IE</w:t>
+      </w:r>
+    </w:p>
+    <w:p>
+      <w:pPr>
+        <w:pStyle w:val="ListParagraph"/>
+        <w:numPr>
+          <w:ilvl w:val="1"/>
+          <w:numId w:val="4"/>
+        </w:numPr>
+        <w:rPr>
+          <w:rFonts w:ascii="Garamond" w:hAnsi="Garamond"/>
+        </w:rPr>
+      </w:pPr>
+      <w:r>
+        <w:rPr>
+          <w:rFonts w:ascii="Garamond" w:hAnsi="Garamond"/>
+        </w:rPr>
+        <w:t>IE 415 Simulation and Decision Support Systems</w:t>
+      </w:r>
+    </w:p>
+    <w:p>
+      <w:pPr>
+        <w:pStyle w:val="ListParagraph"/>
+        <w:numPr>
+          <w:ilvl w:val="1"/>
+          <w:numId w:val="4"/>
+        </w:numPr>
+        <w:rPr>
+          <w:rFonts w:ascii="Garamond" w:hAnsi="Garamond"/>
+        </w:rPr>
+      </w:pPr>
+      <w:r>
+        <w:rPr>
+          <w:rFonts w:ascii="Garamond" w:hAnsi="Garamond"/>
+        </w:rPr>
+        <w:t>BI 371 Ecological Methods</w:t>
+      </w:r>
+    </w:p>
+    <w:p>
+      <w:pPr>
+        <w:pStyle w:val="ListParagraph"/>
+        <w:numPr>
+          <w:ilvl w:val="1"/>
+          <w:numId w:val="4"/>
+        </w:numPr>
+        <w:rPr>
+          <w:rFonts w:ascii="Garamond" w:hAnsi="Garamond"/>
+        </w:rPr>
+      </w:pPr>
+      <w:r>
+        <w:rPr>
+          <w:rFonts w:ascii="Garamond" w:hAnsi="Garamond"/>
+        </w:rPr>
+        <w:t>FOR 112 Computers in Forestry</w:t>
+      </w:r>
+    </w:p>
+    <w:p>
+      <w:pPr>
+        <w:pStyle w:val="ListParagraph"/>
+        <w:numPr>
+          <w:ilvl w:val="1"/>
+          <w:numId w:val="4"/>
+        </w:numPr>
+        <w:rPr>
+          <w:rFonts w:ascii="Garamond" w:hAnsi="Garamond"/>
+        </w:rPr>
+      </w:pPr>
+      <w:r>
+        <w:rPr>
+          <w:rFonts w:ascii="Garamond" w:hAnsi="Garamond"/>
+        </w:rPr>
+        <w:t>FW 303 Survey of GIS</w:t>
+      </w:r>
+    </w:p>
+    <w:p>
+      <w:pPr>
+        <w:pStyle w:val="ListParagraph"/>
+        <w:numPr>
+          <w:ilvl w:val="1"/>
+          <w:numId w:val="4"/>
+        </w:numPr>
+        <w:rPr>
+          <w:rFonts w:ascii="Garamond" w:hAnsi="Garamond"/>
+        </w:rPr>
+      </w:pPr>
+      <w:r>
+        <w:rPr>
+          <w:rFonts w:ascii="Garamond" w:hAnsi="Garamond"/>
+        </w:rPr>
+        <w:t>GEO 360 GIS and Theory</w:t>
+      </w:r>
+    </w:p>
+    <w:p>
+      <w:pPr>
+        <w:pStyle w:val="ListParagraph"/>
+        <w:rPr>
+          <w:rFonts w:ascii="Garamond" w:hAnsi="Garamond"/>
+        </w:rPr>
+      </w:pPr>
+    </w:p>
+    <w:p>
+      <w:pPr>
+        <w:ind w:left="720"/>
+        <w:rPr>
+          <w:rFonts w:ascii="Garamond" w:hAnsi="Garamond"/>
+        </w:rPr>
+      </w:pPr>
+      <w:r>
+        <w:rPr>
+          <w:rFonts w:ascii="Garamond" w:hAnsi="Garamond"/>
+        </w:rPr>
+        <w:t xml:space="preserve">Lastly, a student </w:t>
+      </w:r>
+      <w:r>
+        <w:rPr>
+          <w:rFonts w:ascii="Garamond" w:hAnsi="Garamond"/>
+        </w:rPr>
+        <w:t>cannot complete a degree program with a set of existing CS and ECE courses that would be identical to the SE program. The differences include:</w:t>
+      </w:r>
+    </w:p>
+    <w:p>
+      <w:pPr>
+        <w:ind w:left="720"/>
+        <w:rPr>
+          <w:rFonts w:ascii="Garamond" w:hAnsi="Garamond"/>
+        </w:rPr>
+      </w:pPr>
+    </w:p>
+    <w:p>
+      <w:pPr>
+        <w:pStyle w:val="ListParagraph"/>
+        <w:numPr>
+          <w:ilvl w:val="1"/>
+          <w:numId w:val="4"/>
+        </w:numPr>
+        <w:rPr>
+          <w:rFonts w:ascii="Garamond" w:hAnsi="Garamond"/>
+        </w:rPr>
+      </w:pPr>
+      <w:r>
+        <w:rPr>
+          <w:rFonts w:ascii="Garamond" w:hAnsi="Garamond"/>
+        </w:rPr>
+        <w:t>A three-course “introductory capstone” experience during the first year. First-year students cannot take CS 461-463 due to pro school requirements.</w:t>
+      </w:r>
+    </w:p>
+    <w:p>
+      <w:pPr>
+        <w:pStyle w:val="ListParagraph"/>
+        <w:numPr>
+          <w:ilvl w:val="1"/>
+          <w:numId w:val="4"/>
+        </w:numPr>
+        <w:rPr>
+          <w:rFonts w:ascii="Garamond" w:hAnsi="Garamond"/>
+        </w:rPr>
+      </w:pPr>
+      <w:r>
+        <w:rPr>
+          <w:rFonts w:ascii="Garamond" w:hAnsi="Garamond"/>
+        </w:rPr>
+        <w:t xml:space="preserve">A three-course introductory sequence of </w:t>
+      </w:r>
+      <w:r>
+        <w:rPr>
+          <w:rFonts w:ascii="Garamond" w:hAnsi="Garamond"/>
+          <w:i/>
+        </w:rPr>
+        <w:t>integrated</w:t>
+      </w:r>
+      <w:r>
+        <w:rPr>
+          <w:rFonts w:ascii="Garamond" w:hAnsi="Garamond"/>
+        </w:rPr>
+        <w:t xml:space="preserve"> software development including microcontroller programming, web services, service orchestration, test-driven development, database management systems, web applications, mobile applications, data visualization, software engineering tools, software engineering methodology, communication and teamwork. </w:t>
+      </w:r>
+      <w:r>
+        <w:rPr>
+          <w:rFonts w:ascii="Garamond" w:hAnsi="Garamond"/>
+        </w:rPr>
+        <w:t>While the CS curriculum includes courses on most of these topics, first-year students cannot take them, and no CS course sequence presents these topics in an integrated, project-based manner.</w:t>
+      </w:r>
+    </w:p>
+    <w:p>
+      <w:pPr>
+        <w:pStyle w:val="ListParagraph"/>
+        <w:numPr>
+          <w:ilvl w:val="1"/>
+          <w:numId w:val="4"/>
+        </w:numPr>
+        <w:rPr>
+          <w:rFonts w:ascii="Garamond" w:hAnsi="Garamond"/>
+        </w:rPr>
+      </w:pPr>
+      <w:r>
+        <w:rPr>
+          <w:rFonts w:ascii="Garamond" w:hAnsi="Garamond"/>
+        </w:rPr>
+        <w:t xml:space="preserve">A three-course sequence on data science engineering. The undergraduate CS curriculum does not provide courses that directly represent data science or how to engineer systems for data science. While the CS curriculum does provide a few related courses, second-year students cannot take them, and </w:t>
+      </w:r>
+      <w:r>
+        <w:rPr>
+          <w:rFonts w:ascii="Garamond" w:hAnsi="Garamond"/>
+        </w:rPr>
+        <w:t>no CS course sequence presents these topics in an integrated</w:t>
+      </w:r>
+      <w:r>
+        <w:rPr>
+          <w:rFonts w:ascii="Garamond" w:hAnsi="Garamond"/>
+        </w:rPr>
+        <w:t xml:space="preserve"> manner.</w:t>
+      </w:r>
+    </w:p>
+    <w:p>
+      <w:pPr>
+        <w:pStyle w:val="ListParagraph"/>
+        <w:numPr>
+          <w:ilvl w:val="1"/>
+          <w:numId w:val="4"/>
+        </w:numPr>
+        <w:rPr>
+          <w:rFonts w:ascii="Garamond" w:hAnsi="Garamond"/>
+        </w:rPr>
+      </w:pPr>
+      <w:r>
+        <w:rPr>
+          <w:rFonts w:ascii="Garamond" w:hAnsi="Garamond"/>
+        </w:rPr>
+        <w:t xml:space="preserve">A three-course sequence on scalability, infrastructure and security. While the CS curriculum does provide some courses on security, it does not provide courses on containerization, scalable </w:t>
+      </w:r>
+      <w:proofErr w:type="spellStart"/>
+      <w:r>
+        <w:rPr>
+          <w:rFonts w:ascii="Garamond" w:hAnsi="Garamond"/>
+        </w:rPr>
+        <w:t>microservice</w:t>
+      </w:r>
+      <w:proofErr w:type="spellEnd"/>
+      <w:r>
+        <w:rPr>
+          <w:rFonts w:ascii="Garamond" w:hAnsi="Garamond"/>
+        </w:rPr>
+        <w:t xml:space="preserve"> architectures, orchestration, systems engineering, high availability, and performance auditing.</w:t>
+      </w:r>
+    </w:p>
+    <w:p>
+      <w:pPr>
+        <w:pStyle w:val="ListParagraph"/>
+        <w:numPr>
+          <w:ilvl w:val="1"/>
+          <w:numId w:val="4"/>
+        </w:numPr>
+        <w:rPr>
+          <w:rFonts w:ascii="Garamond" w:hAnsi="Garamond"/>
+        </w:rPr>
+      </w:pPr>
+      <w:r>
+        <w:rPr>
+          <w:rFonts w:ascii="Garamond" w:hAnsi="Garamond"/>
+        </w:rPr>
+        <w:t>A three-course sequence on the business of software. The CS curriculum does provide a single</w:t>
+      </w:r>
+      <w:r>
+        <w:rPr>
+          <w:rFonts w:ascii="Garamond" w:hAnsi="Garamond"/>
+        </w:rPr>
+        <w:t xml:space="preserve"> related</w:t>
+      </w:r>
+      <w:r>
+        <w:rPr>
+          <w:rFonts w:ascii="Garamond" w:hAnsi="Garamond"/>
+        </w:rPr>
+        <w:t xml:space="preserve"> course</w:t>
+      </w:r>
+      <w:r>
+        <w:rPr>
+          <w:rFonts w:ascii="Garamond" w:hAnsi="Garamond"/>
+        </w:rPr>
+        <w:t>, CS 466, but focuses only on the early stage of a software business. The SE curriculum extends this topic to include business operations, sales, marketing, management, project management, business scalability, process, leadership, and organizational change.</w:t>
+      </w:r>
+    </w:p>
+    <w:p>
+      <w:pPr>
+        <w:rPr>
+          <w:rFonts w:ascii="Garamond" w:hAnsi="Garamond"/>
+        </w:rPr>
+      </w:pPr>
+    </w:p>
+    <w:p>
+      <w:pPr>
+        <w:ind w:left="720"/>
+        <w:rPr>
+          <w:rFonts w:ascii="Garamond" w:hAnsi="Garamond"/>
+        </w:rPr>
+      </w:pPr>
+      <w:r>
+        <w:rPr>
+          <w:rFonts w:ascii="Garamond" w:hAnsi="Garamond"/>
+        </w:rPr>
+        <w:t>In addition to considering the examples above, we encourage the reader to recognize that the SE course designator is not merely for categorizing a subset of courses on entirely new topics that are not present within existing curricula. Rather, we request the SE course designator</w:t>
+      </w:r>
+      <w:r>
+        <w:rPr>
+          <w:rFonts w:ascii="Garamond" w:hAnsi="Garamond"/>
+        </w:rPr>
+        <w:t xml:space="preserve"> primarily for identifying </w:t>
+      </w:r>
+      <w:r>
+        <w:rPr>
+          <w:rFonts w:ascii="Garamond" w:hAnsi="Garamond"/>
+          <w:i/>
+        </w:rPr>
+        <w:t>a</w:t>
+      </w:r>
+      <w:r>
+        <w:rPr>
+          <w:rFonts w:ascii="Garamond" w:hAnsi="Garamond"/>
+          <w:i/>
+        </w:rPr>
+        <w:t xml:space="preserve"> new, innovative curriculum design</w:t>
+      </w:r>
+      <w:r>
+        <w:rPr>
+          <w:rFonts w:ascii="Garamond" w:hAnsi="Garamond"/>
+        </w:rPr>
+        <w:t xml:space="preserve"> whose primary content is software engineering.</w:t>
       </w:r>
       <w:bookmarkStart w:id="0" w:name="_GoBack"/>
       <w:bookmarkEnd w:id="0"/>
     </w:p>
     <w:p>
       <w:pPr>
-        <w:ind w:left="720"/>
         <w:rPr>
           <w:rFonts w:ascii="Helvetica Neue" w:hAnsi="Helvetica Neue"/>
         </w:rPr>
@@ -2500,7 +2986,7 @@
   <w:abstractNum w:abstractNumId="3">
     <w:nsid w:val="7DF564D2"/>
     <w:multiLevelType w:val="hybridMultilevel"/>
-    <w:tmpl w:val="1424FDF2"/>
+    <w:tmpl w:val="27DA3930"/>
     <w:lvl w:ilvl="0" w:tplc="04090001">
       <w:start w:val="1"/>
       <w:numFmt w:val="bullet"/>
@@ -2525,7 +3011,7 @@
         <w:rFonts w:ascii="Courier New" w:hAnsi="Courier New" w:cs="Courier New" w:hint="default"/>
       </w:rPr>
     </w:lvl>
-    <w:lvl w:ilvl="2" w:tplc="04090005" w:tentative="1">
+    <w:lvl w:ilvl="2" w:tplc="04090005">
       <w:start w:val="1"/>
       <w:numFmt w:val="bullet"/>
       <w:lvlText w:val=""/>

</xml_diff>

<commit_message>
SE designator request: Describe how SE will be used for existing CS software engineering courses. Per R. Mathern (registrar).
</commit_message>
<xml_diff>
--- a/assets/Request for New Course Designator.docx
+++ b/assets/Request for New Course Designator.docx
@@ -1455,7 +1455,48 @@
         <w:rPr>
           <w:rFonts w:ascii="Garamond" w:hAnsi="Garamond"/>
         </w:rPr>
-        <w:t xml:space="preserve">Courses in the SE designator </w:t>
+        <w:t xml:space="preserve">The CS program does contain software engineering courses. These courses represent a two-course introductory sequence to the topic (CS 361 and CS 362) and a three-course senior capstone project (CS 461, CS 462, and CS 463). The creation of a new SE designator naturally precipitates designating these software engineering courses with SE instead of CS. </w:t>
+      </w:r>
+      <w:r>
+        <w:rPr>
+          <w:rFonts w:ascii="Garamond" w:hAnsi="Garamond"/>
+          <w:highlight w:val="yellow"/>
+        </w:rPr>
+        <w:t>The computer science faculty have provided a letter of support for this change.</w:t>
+      </w:r>
+      <w:r>
+        <w:rPr>
+          <w:rFonts w:ascii="Garamond" w:hAnsi="Garamond"/>
+        </w:rPr>
+        <w:t xml:space="preserve"> In the end, all existing software engineering courses will use the new SE designator.</w:t>
+      </w:r>
+    </w:p>
+    <w:p>
+      <w:pPr>
+        <w:ind w:left="720"/>
+        <w:rPr>
+          <w:rFonts w:ascii="Garamond" w:hAnsi="Garamond"/>
+        </w:rPr>
+      </w:pPr>
+    </w:p>
+    <w:p>
+      <w:pPr>
+        <w:ind w:left="720"/>
+        <w:rPr>
+          <w:rFonts w:ascii="Garamond" w:hAnsi="Garamond"/>
+        </w:rPr>
+      </w:pPr>
+      <w:r>
+        <w:rPr>
+          <w:rFonts w:ascii="Garamond" w:hAnsi="Garamond"/>
+        </w:rPr>
+        <w:t>Other than the existing software engineering courses within CS, the c</w:t>
+      </w:r>
+      <w:r>
+        <w:rPr>
+          <w:rFonts w:ascii="Garamond" w:hAnsi="Garamond"/>
+        </w:rPr>
+        <w:t xml:space="preserve">ourses in the SE designator </w:t>
       </w:r>
       <w:r>
         <w:rPr>
@@ -1495,107 +1536,13 @@
           <w:rFonts w:ascii="Garamond" w:hAnsi="Garamond"/>
         </w:rPr>
       </w:pPr>
-      <w:r>
-        <w:rPr>
-          <w:rFonts w:ascii="Garamond" w:hAnsi="Garamond"/>
-        </w:rPr>
-        <w:t xml:space="preserve">SE </w:t>
-      </w:r>
-      <w:r>
-        <w:rPr>
-          <w:rFonts w:ascii="Garamond" w:hAnsi="Garamond"/>
-        </w:rPr>
-        <w:t xml:space="preserve">course sequences, </w:t>
-      </w:r>
-      <w:r>
-        <w:rPr>
-          <w:rFonts w:ascii="Garamond" w:hAnsi="Garamond"/>
-        </w:rPr>
-        <w:t>pre-requisites</w:t>
-      </w:r>
-      <w:r>
-        <w:rPr>
-          <w:rFonts w:ascii="Garamond" w:hAnsi="Garamond"/>
-        </w:rPr>
-        <w:t xml:space="preserve">, </w:t>
-      </w:r>
-      <w:r>
-        <w:rPr>
-          <w:rFonts w:ascii="Garamond" w:hAnsi="Garamond"/>
-        </w:rPr>
-        <w:t xml:space="preserve">learning outcomes, course content, and pedagogy </w:t>
-      </w:r>
-      <w:r>
-        <w:rPr>
-          <w:rFonts w:ascii="Garamond" w:hAnsi="Garamond"/>
-        </w:rPr>
-        <w:t>do</w:t>
-      </w:r>
-      <w:r>
-        <w:rPr>
-          <w:rFonts w:ascii="Garamond" w:hAnsi="Garamond"/>
-        </w:rPr>
-        <w:t xml:space="preserve"> not duplicate nor compete with existing courses</w:t>
-      </w:r>
-      <w:r>
-        <w:rPr>
-          <w:rFonts w:ascii="Garamond" w:hAnsi="Garamond"/>
-        </w:rPr>
-        <w:t>, with the exception of:</w:t>
-      </w:r>
-    </w:p>
-    <w:p>
-      <w:pPr>
-        <w:pStyle w:val="ListParagraph"/>
-        <w:numPr>
-          <w:ilvl w:val="2"/>
-          <w:numId w:val="4"/>
-        </w:numPr>
-        <w:rPr>
-          <w:rFonts w:ascii="Garamond" w:hAnsi="Garamond"/>
-        </w:rPr>
-      </w:pPr>
-      <w:r>
-        <w:rPr>
-          <w:rFonts w:ascii="Garamond" w:hAnsi="Garamond"/>
-        </w:rPr>
-        <w:t>CS 361 Software Engineering I</w:t>
-      </w:r>
-    </w:p>
-    <w:p>
-      <w:pPr>
-        <w:pStyle w:val="ListParagraph"/>
-        <w:numPr>
-          <w:ilvl w:val="2"/>
-          <w:numId w:val="4"/>
-        </w:numPr>
-        <w:rPr>
-          <w:rFonts w:ascii="Garamond" w:hAnsi="Garamond"/>
-        </w:rPr>
-      </w:pPr>
-      <w:r>
-        <w:rPr>
-          <w:rFonts w:ascii="Garamond" w:hAnsi="Garamond"/>
-        </w:rPr>
-        <w:t>CS 362 Software Engineering II</w:t>
-      </w:r>
-    </w:p>
-    <w:p>
-      <w:pPr>
-        <w:pStyle w:val="ListParagraph"/>
-        <w:numPr>
-          <w:ilvl w:val="2"/>
-          <w:numId w:val="4"/>
-        </w:numPr>
-        <w:rPr>
-          <w:rFonts w:ascii="Garamond" w:hAnsi="Garamond"/>
-        </w:rPr>
-      </w:pPr>
-      <w:r>
-        <w:rPr>
-          <w:rFonts w:ascii="Garamond" w:hAnsi="Garamond"/>
-        </w:rPr>
-        <w:t>CS 461 – 463 Senior Software Engineering Project</w:t>
+      <w:bookmarkStart w:id="0" w:name="_GoBack"/>
+      <w:bookmarkEnd w:id="0"/>
+      <w:r>
+        <w:rPr>
+          <w:rFonts w:ascii="Garamond" w:hAnsi="Garamond"/>
+        </w:rPr>
+        <w:t>Regarding electrical and computer engineering (ECE), the ECE courses do not include any courses named software engineering or contain the content of software engineering.</w:t>
       </w:r>
     </w:p>
     <w:p>
@@ -1613,7 +1560,19 @@
         <w:rPr>
           <w:rFonts w:ascii="Garamond" w:hAnsi="Garamond"/>
         </w:rPr>
-        <w:t>Regarding electrical and computer engineering (ECE), the ECE courses do not include any courses named software engineering or contain the content of software engineering.</w:t>
+        <w:t xml:space="preserve">The </w:t>
+      </w:r>
+      <w:r>
+        <w:rPr>
+          <w:rFonts w:ascii="Garamond" w:hAnsi="Garamond"/>
+        </w:rPr>
+        <w:t>SE</w:t>
+      </w:r>
+      <w:r>
+        <w:rPr>
+          <w:rFonts w:ascii="Garamond" w:hAnsi="Garamond"/>
+        </w:rPr>
+        <w:t xml:space="preserve"> curriculum differs from CS in its program learning outcomes, accreditation standards (but still ABET), and body of knowledge (IEEE SWEBOK).</w:t>
       </w:r>
     </w:p>
     <w:p>
@@ -1631,19 +1590,19 @@
         <w:rPr>
           <w:rFonts w:ascii="Garamond" w:hAnsi="Garamond"/>
         </w:rPr>
-        <w:t xml:space="preserve">The </w:t>
-      </w:r>
-      <w:r>
-        <w:rPr>
-          <w:rFonts w:ascii="Garamond" w:hAnsi="Garamond"/>
-        </w:rPr>
         <w:t>SE</w:t>
       </w:r>
       <w:r>
         <w:rPr>
           <w:rFonts w:ascii="Garamond" w:hAnsi="Garamond"/>
         </w:rPr>
-        <w:t xml:space="preserve"> curriculum differs from CS in its program learning outcomes, accreditation standards (but still ABET), and body of knowledge (IEEE SWEBOK).</w:t>
+        <w:t xml:space="preserve"> stands apart from CS as other institutions have done (this isn't som</w:t>
+      </w:r>
+      <w:r>
+        <w:rPr>
+          <w:rFonts w:ascii="Garamond" w:hAnsi="Garamond"/>
+        </w:rPr>
+        <w:t>ething radical).</w:t>
       </w:r>
     </w:p>
     <w:p>
@@ -1661,19 +1620,13 @@
         <w:rPr>
           <w:rFonts w:ascii="Garamond" w:hAnsi="Garamond"/>
         </w:rPr>
-        <w:t>SE</w:t>
-      </w:r>
-      <w:r>
-        <w:rPr>
-          <w:rFonts w:ascii="Garamond" w:hAnsi="Garamond"/>
-        </w:rPr>
-        <w:t xml:space="preserve"> stands apart from CS as other institutions have done (this isn't som</w:t>
-      </w:r>
-      <w:r>
-        <w:rPr>
-          <w:rFonts w:ascii="Garamond" w:hAnsi="Garamond"/>
-        </w:rPr>
-        <w:t>ething radical).</w:t>
+        <w:t xml:space="preserve">SE consists of </w:t>
+      </w:r>
+      <w:r>
+        <w:rPr>
+          <w:rFonts w:ascii="Garamond" w:hAnsi="Garamond"/>
+        </w:rPr>
+        <w:t>a completely different curriculum design and pre-requisite structure</w:t>
       </w:r>
     </w:p>
     <w:p>
@@ -1691,13 +1644,31 @@
         <w:rPr>
           <w:rFonts w:ascii="Garamond" w:hAnsi="Garamond"/>
         </w:rPr>
-        <w:t xml:space="preserve">SE consists of </w:t>
-      </w:r>
-      <w:r>
-        <w:rPr>
-          <w:rFonts w:ascii="Garamond" w:hAnsi="Garamond"/>
-        </w:rPr>
-        <w:t>a completely different curriculum design and pre-requisite structure</w:t>
+        <w:t xml:space="preserve">SE </w:t>
+      </w:r>
+      <w:r>
+        <w:rPr>
+          <w:rFonts w:ascii="Garamond" w:hAnsi="Garamond"/>
+        </w:rPr>
+        <w:t>does not accommodate frictionless transfer between CS and SE</w:t>
+      </w:r>
+      <w:r>
+        <w:rPr>
+          <w:rFonts w:ascii="Garamond" w:hAnsi="Garamond"/>
+        </w:rPr>
+        <w:t xml:space="preserve"> the way that</w:t>
+      </w:r>
+      <w:r>
+        <w:rPr>
+          <w:rFonts w:ascii="Garamond" w:hAnsi="Garamond"/>
+        </w:rPr>
+        <w:t xml:space="preserve"> options/tracks do within CS itself</w:t>
+      </w:r>
+      <w:r>
+        <w:rPr>
+          <w:rFonts w:ascii="Garamond" w:hAnsi="Garamond"/>
+        </w:rPr>
+        <w:t>.</w:t>
       </w:r>
     </w:p>
     <w:p>
@@ -1715,25 +1686,13 @@
         <w:rPr>
           <w:rFonts w:ascii="Garamond" w:hAnsi="Garamond"/>
         </w:rPr>
-        <w:t xml:space="preserve">SE </w:t>
-      </w:r>
-      <w:r>
-        <w:rPr>
-          <w:rFonts w:ascii="Garamond" w:hAnsi="Garamond"/>
-        </w:rPr>
-        <w:t>does not accommodate frictionless transfer between CS and SE</w:t>
-      </w:r>
-      <w:r>
-        <w:rPr>
-          <w:rFonts w:ascii="Garamond" w:hAnsi="Garamond"/>
-        </w:rPr>
-        <w:t xml:space="preserve"> the way that</w:t>
-      </w:r>
-      <w:r>
-        <w:rPr>
-          <w:rFonts w:ascii="Garamond" w:hAnsi="Garamond"/>
-        </w:rPr>
-        <w:t xml:space="preserve"> options/tracks do within CS itself</w:t>
+        <w:t>SE</w:t>
+      </w:r>
+      <w:r>
+        <w:rPr>
+          <w:rFonts w:ascii="Garamond" w:hAnsi="Garamond"/>
+        </w:rPr>
+        <w:t xml:space="preserve"> provides a minor that can stand apart from CS</w:t>
       </w:r>
       <w:r>
         <w:rPr>
@@ -1757,20 +1716,62 @@
         <w:rPr>
           <w:rFonts w:ascii="Garamond" w:hAnsi="Garamond"/>
         </w:rPr>
-        <w:t>SE</w:t>
-      </w:r>
-      <w:r>
-        <w:rPr>
-          <w:rFonts w:ascii="Garamond" w:hAnsi="Garamond"/>
-        </w:rPr>
-        <w:t xml:space="preserve"> provides a minor that can stand apart from CS</w:t>
-      </w:r>
-      <w:r>
-        <w:rPr>
-          <w:rFonts w:ascii="Garamond" w:hAnsi="Garamond"/>
-        </w:rPr>
-        <w:t>.</w:t>
-      </w:r>
+        <w:t>The pre-engineering course sequence for SE and CS, and the learning outcomes of these pre-engineering courses, are completely different from each other.</w:t>
+      </w:r>
+    </w:p>
+    <w:p>
+      <w:pPr>
+        <w:pStyle w:val="ListParagraph"/>
+        <w:rPr>
+          <w:rFonts w:ascii="Garamond" w:hAnsi="Garamond"/>
+        </w:rPr>
+      </w:pPr>
+    </w:p>
+    <w:p>
+      <w:pPr>
+        <w:pStyle w:val="ListParagraph"/>
+        <w:rPr>
+          <w:rFonts w:ascii="Garamond" w:hAnsi="Garamond"/>
+        </w:rPr>
+      </w:pPr>
+      <w:r>
+        <w:rPr>
+          <w:rFonts w:ascii="Garamond" w:hAnsi="Garamond"/>
+        </w:rPr>
+        <w:t>However</w:t>
+      </w:r>
+      <w:r>
+        <w:rPr>
+          <w:rFonts w:ascii="Garamond" w:hAnsi="Garamond"/>
+        </w:rPr>
+        <w:t>, i</w:t>
+      </w:r>
+      <w:r>
+        <w:rPr>
+          <w:rFonts w:ascii="Garamond" w:hAnsi="Garamond"/>
+        </w:rPr>
+        <w:t>t is</w:t>
+      </w:r>
+      <w:r>
+        <w:rPr>
+          <w:rFonts w:ascii="Garamond" w:hAnsi="Garamond"/>
+        </w:rPr>
+        <w:t xml:space="preserve"> also</w:t>
+      </w:r>
+      <w:r>
+        <w:rPr>
+          <w:rFonts w:ascii="Garamond" w:hAnsi="Garamond"/>
+        </w:rPr>
+        <w:t xml:space="preserve"> not uncommon for different programs to contain computing topics that do not use the CS designator. Some examples include:</w:t>
+      </w:r>
+    </w:p>
+    <w:p>
+      <w:pPr>
+        <w:pStyle w:val="ListParagraph"/>
+        <w:rPr>
+          <w:rFonts w:ascii="Garamond" w:hAnsi="Garamond"/>
+        </w:rPr>
+      </w:pPr>
     </w:p>
     <w:p>
       <w:pPr>
@@ -1787,105 +1788,8 @@
         <w:rPr>
           <w:rFonts w:ascii="Garamond" w:hAnsi="Garamond"/>
         </w:rPr>
-        <w:t xml:space="preserve">The pre-engineering course sequence </w:t>
-      </w:r>
-      <w:r>
-        <w:rPr>
-          <w:rFonts w:ascii="Garamond" w:hAnsi="Garamond"/>
-        </w:rPr>
-        <w:t>for SE and CS</w:t>
-      </w:r>
-      <w:r>
-        <w:rPr>
-          <w:rFonts w:ascii="Garamond" w:hAnsi="Garamond"/>
-        </w:rPr>
-        <w:t>, and the learning outcomes of these pre-engineering courses, are completely different from each other.</w:t>
-      </w:r>
-    </w:p>
-    <w:p>
-      <w:pPr>
-        <w:pStyle w:val="ListParagraph"/>
-        <w:ind w:left="1440"/>
-        <w:rPr>
-          <w:rFonts w:ascii="Garamond" w:hAnsi="Garamond"/>
-        </w:rPr>
-      </w:pPr>
-    </w:p>
-    <w:p>
-      <w:pPr>
-        <w:pStyle w:val="ListParagraph"/>
-        <w:rPr>
-          <w:rFonts w:ascii="Garamond" w:hAnsi="Garamond"/>
-        </w:rPr>
-      </w:pPr>
-      <w:r>
-        <w:rPr>
-          <w:rFonts w:ascii="Garamond" w:hAnsi="Garamond"/>
-        </w:rPr>
-        <w:t>The CS program does indeed contain software engineering courses. These courses represent a two-course introductory sequence to the topic and a three-course senior capstone project. The creation of a new SE designator may, perhaps, bring into question which program may own these courses, such as the possibility of CS 361 becoming labeled SE 361. However, the presence of these courses within the CS curriculum should not prevent the creation of the SE designator for a separate program, no more than the presence of</w:t>
-      </w:r>
-      <w:r>
-        <w:rPr>
-          <w:rFonts w:ascii="Garamond" w:hAnsi="Garamond"/>
-        </w:rPr>
-        <w:t xml:space="preserve"> the five</w:t>
-      </w:r>
-      <w:r>
-        <w:rPr>
-          <w:rFonts w:ascii="Garamond" w:hAnsi="Garamond"/>
-        </w:rPr>
-        <w:t xml:space="preserve"> business </w:t>
-      </w:r>
-      <w:r>
-        <w:rPr>
-          <w:rFonts w:ascii="Garamond" w:hAnsi="Garamond"/>
-        </w:rPr>
-        <w:t xml:space="preserve">(BA/MGMT) </w:t>
-      </w:r>
-      <w:r>
-        <w:rPr>
-          <w:rFonts w:ascii="Garamond" w:hAnsi="Garamond"/>
-        </w:rPr>
-        <w:t>and math</w:t>
-      </w:r>
-      <w:r>
-        <w:rPr>
-          <w:rFonts w:ascii="Garamond" w:hAnsi="Garamond"/>
-        </w:rPr>
-        <w:t xml:space="preserve"> (MTH)</w:t>
-      </w:r>
-      <w:r>
-        <w:rPr>
-          <w:rFonts w:ascii="Garamond" w:hAnsi="Garamond"/>
-        </w:rPr>
-        <w:t xml:space="preserve"> courses in the curriculum</w:t>
-      </w:r>
-      <w:r>
-        <w:rPr>
-          <w:rFonts w:ascii="Garamond" w:hAnsi="Garamond"/>
-        </w:rPr>
-        <w:t xml:space="preserve"> prevent the existence of the BA, MGMT and MTH designators.</w:t>
-      </w:r>
-      <w:r>
-        <w:rPr>
-          <w:rFonts w:ascii="Garamond" w:hAnsi="Garamond"/>
-        </w:rPr>
-        <w:t xml:space="preserve"> Furthermore, i</w:t>
-      </w:r>
-      <w:r>
-        <w:rPr>
-          <w:rFonts w:ascii="Garamond" w:hAnsi="Garamond"/>
-        </w:rPr>
-        <w:t>t is not uncommon for different programs to contain computing topics that do not use the CS designator. Some examples include:</w:t>
-      </w:r>
-    </w:p>
-    <w:p>
-      <w:pPr>
-        <w:pStyle w:val="ListParagraph"/>
-        <w:rPr>
-          <w:rFonts w:ascii="Garamond" w:hAnsi="Garamond"/>
-        </w:rPr>
-      </w:pPr>
+        <w:t>ENGR 112 Introduction to Engineering Computing</w:t>
+      </w:r>
     </w:p>
     <w:p>
       <w:pPr>
@@ -1902,7 +1806,19 @@
         <w:rPr>
           <w:rFonts w:ascii="Garamond" w:hAnsi="Garamond"/>
         </w:rPr>
-        <w:t>ENGR 112 Introduction to Engineering Computing</w:t>
+        <w:t>IE 212 Computational Methods fo</w:t>
+      </w:r>
+      <w:r>
+        <w:rPr>
+          <w:rFonts w:ascii="Garamond" w:hAnsi="Garamond"/>
+        </w:rPr>
+        <w:t>r</w:t>
+      </w:r>
+      <w:r>
+        <w:rPr>
+          <w:rFonts w:ascii="Garamond" w:hAnsi="Garamond"/>
+        </w:rPr>
+        <w:t xml:space="preserve"> IE</w:t>
       </w:r>
     </w:p>
     <w:p>
@@ -1920,19 +1836,7 @@
         <w:rPr>
           <w:rFonts w:ascii="Garamond" w:hAnsi="Garamond"/>
         </w:rPr>
-        <w:t>IE 212 Computational Methods fo</w:t>
-      </w:r>
-      <w:r>
-        <w:rPr>
-          <w:rFonts w:ascii="Garamond" w:hAnsi="Garamond"/>
-        </w:rPr>
-        <w:t>r</w:t>
-      </w:r>
-      <w:r>
-        <w:rPr>
-          <w:rFonts w:ascii="Garamond" w:hAnsi="Garamond"/>
-        </w:rPr>
-        <w:t xml:space="preserve"> IE</w:t>
+        <w:t>IE 415 Simulation and Decision Support Systems</w:t>
       </w:r>
     </w:p>
     <w:p>
@@ -1950,7 +1854,7 @@
         <w:rPr>
           <w:rFonts w:ascii="Garamond" w:hAnsi="Garamond"/>
         </w:rPr>
-        <w:t>IE 415 Simulation and Decision Support Systems</w:t>
+        <w:t>BI 371 Ecological Methods</w:t>
       </w:r>
     </w:p>
     <w:p>
@@ -1968,7 +1872,7 @@
         <w:rPr>
           <w:rFonts w:ascii="Garamond" w:hAnsi="Garamond"/>
         </w:rPr>
-        <w:t>BI 371 Ecological Methods</w:t>
+        <w:t>FOR 112 Computers in Forestry</w:t>
       </w:r>
     </w:p>
     <w:p>
@@ -1986,7 +1890,7 @@
         <w:rPr>
           <w:rFonts w:ascii="Garamond" w:hAnsi="Garamond"/>
         </w:rPr>
-        <w:t>FOR 112 Computers in Forestry</w:t>
+        <w:t>FW 303 Survey of GIS</w:t>
       </w:r>
     </w:p>
     <w:p>
@@ -2004,8 +1908,44 @@
         <w:rPr>
           <w:rFonts w:ascii="Garamond" w:hAnsi="Garamond"/>
         </w:rPr>
-        <w:t>FW 303 Survey of GIS</w:t>
-      </w:r>
+        <w:t>GEO 360 GIS and Theory</w:t>
+      </w:r>
+    </w:p>
+    <w:p>
+      <w:pPr>
+        <w:pStyle w:val="ListParagraph"/>
+        <w:rPr>
+          <w:rFonts w:ascii="Garamond" w:hAnsi="Garamond"/>
+        </w:rPr>
+      </w:pPr>
+    </w:p>
+    <w:p>
+      <w:pPr>
+        <w:ind w:left="720"/>
+        <w:rPr>
+          <w:rFonts w:ascii="Garamond" w:hAnsi="Garamond"/>
+        </w:rPr>
+      </w:pPr>
+      <w:r>
+        <w:rPr>
+          <w:rFonts w:ascii="Garamond" w:hAnsi="Garamond"/>
+        </w:rPr>
+        <w:t xml:space="preserve">Lastly, a student </w:t>
+      </w:r>
+      <w:r>
+        <w:rPr>
+          <w:rFonts w:ascii="Garamond" w:hAnsi="Garamond"/>
+        </w:rPr>
+        <w:t>cannot complete a degree program with a set of existing CS and ECE courses that would be identical to the SE program. The differences include:</w:t>
+      </w:r>
+    </w:p>
+    <w:p>
+      <w:pPr>
+        <w:ind w:left="720"/>
+        <w:rPr>
+          <w:rFonts w:ascii="Garamond" w:hAnsi="Garamond"/>
+        </w:rPr>
+      </w:pPr>
     </w:p>
     <w:p>
       <w:pPr>
@@ -2022,44 +1962,8 @@
         <w:rPr>
           <w:rFonts w:ascii="Garamond" w:hAnsi="Garamond"/>
         </w:rPr>
-        <w:t>GEO 360 GIS and Theory</w:t>
-      </w:r>
-    </w:p>
-    <w:p>
-      <w:pPr>
-        <w:pStyle w:val="ListParagraph"/>
-        <w:rPr>
-          <w:rFonts w:ascii="Garamond" w:hAnsi="Garamond"/>
-        </w:rPr>
-      </w:pPr>
-    </w:p>
-    <w:p>
-      <w:pPr>
-        <w:ind w:left="720"/>
-        <w:rPr>
-          <w:rFonts w:ascii="Garamond" w:hAnsi="Garamond"/>
-        </w:rPr>
-      </w:pPr>
-      <w:r>
-        <w:rPr>
-          <w:rFonts w:ascii="Garamond" w:hAnsi="Garamond"/>
-        </w:rPr>
-        <w:t xml:space="preserve">Lastly, a student </w:t>
-      </w:r>
-      <w:r>
-        <w:rPr>
-          <w:rFonts w:ascii="Garamond" w:hAnsi="Garamond"/>
-        </w:rPr>
-        <w:t>cannot complete a degree program with a set of existing CS and ECE courses that would be identical to the SE program. The differences include:</w:t>
-      </w:r>
-    </w:p>
-    <w:p>
-      <w:pPr>
-        <w:ind w:left="720"/>
-        <w:rPr>
-          <w:rFonts w:ascii="Garamond" w:hAnsi="Garamond"/>
-        </w:rPr>
-      </w:pPr>
+        <w:t>A three-course “introductory capstone” experience during the first year. First-year students cannot take CS 461-463 due to pro school requirements.</w:t>
+      </w:r>
     </w:p>
     <w:p>
       <w:pPr>
@@ -2076,7 +1980,26 @@
         <w:rPr>
           <w:rFonts w:ascii="Garamond" w:hAnsi="Garamond"/>
         </w:rPr>
-        <w:t>A three-course “introductory capstone” experience during the first year. First-year students cannot take CS 461-463 due to pro school requirements.</w:t>
+        <w:t xml:space="preserve">A three-course introductory sequence of </w:t>
+      </w:r>
+      <w:r>
+        <w:rPr>
+          <w:rFonts w:ascii="Garamond" w:hAnsi="Garamond"/>
+          <w:i/>
+        </w:rPr>
+        <w:t>integrated</w:t>
+      </w:r>
+      <w:r>
+        <w:rPr>
+          <w:rFonts w:ascii="Garamond" w:hAnsi="Garamond"/>
+        </w:rPr>
+        <w:t xml:space="preserve"> software development including microcontroller programming, web services, service orchestration, test-driven development, database management systems, web applications, mobile applications, data visualization, software engineering tools, software engineering methodology, communication and teamwork. </w:t>
+      </w:r>
+      <w:r>
+        <w:rPr>
+          <w:rFonts w:ascii="Garamond" w:hAnsi="Garamond"/>
+        </w:rPr>
+        <w:t>While the CS curriculum includes courses on most of these topics, first-year students cannot take them, and no CS course sequence presents these topics in an integrated, project-based manner.</w:t>
       </w:r>
     </w:p>
     <w:p>
@@ -2094,26 +2017,7 @@
         <w:rPr>
           <w:rFonts w:ascii="Garamond" w:hAnsi="Garamond"/>
         </w:rPr>
-        <w:t xml:space="preserve">A three-course introductory sequence of </w:t>
-      </w:r>
-      <w:r>
-        <w:rPr>
-          <w:rFonts w:ascii="Garamond" w:hAnsi="Garamond"/>
-          <w:i/>
-        </w:rPr>
-        <w:t>integrated</w:t>
-      </w:r>
-      <w:r>
-        <w:rPr>
-          <w:rFonts w:ascii="Garamond" w:hAnsi="Garamond"/>
-        </w:rPr>
-        <w:t xml:space="preserve"> software development including microcontroller programming, web services, service orchestration, test-driven development, database management systems, web applications, mobile applications, data visualization, software engineering tools, software engineering methodology, communication and teamwork. </w:t>
-      </w:r>
-      <w:r>
-        <w:rPr>
-          <w:rFonts w:ascii="Garamond" w:hAnsi="Garamond"/>
-        </w:rPr>
-        <w:t>While the CS curriculum includes courses on most of these topics, first-year students cannot take them, and no CS course sequence presents these topics in an integrated, project-based manner.</w:t>
+        <w:t>A three-course sequence on data science engineering. The undergraduate CS curriculum does not provide courses that directly represent data science or how to engineer systems for data science. While the CS curriculum does provide a few related courses, second-year students cannot take them, and no CS course sequence presents these topics in an integrated manner.</w:t>
       </w:r>
     </w:p>
     <w:p>
@@ -2131,19 +2035,21 @@
         <w:rPr>
           <w:rFonts w:ascii="Garamond" w:hAnsi="Garamond"/>
         </w:rPr>
-        <w:t xml:space="preserve">A three-course sequence on data science engineering. The undergraduate CS curriculum does not provide courses that directly represent data science or how to engineer systems for data science. While the CS curriculum does provide a few related courses, second-year students cannot take them, and </w:t>
-      </w:r>
-      <w:r>
-        <w:rPr>
-          <w:rFonts w:ascii="Garamond" w:hAnsi="Garamond"/>
-        </w:rPr>
-        <w:t>no CS course sequence presents these topics in an integrated</w:t>
-      </w:r>
-      <w:r>
-        <w:rPr>
-          <w:rFonts w:ascii="Garamond" w:hAnsi="Garamond"/>
-        </w:rPr>
-        <w:t xml:space="preserve"> manner.</w:t>
+        <w:t xml:space="preserve">A three-course sequence on scalability, infrastructure and security. While the CS curriculum does provide some courses on security, it does not provide courses on containerization, scalable </w:t>
+      </w:r>
+      <w:proofErr w:type="spellStart"/>
+      <w:r>
+        <w:rPr>
+          <w:rFonts w:ascii="Garamond" w:hAnsi="Garamond"/>
+        </w:rPr>
+        <w:t>microservice</w:t>
+      </w:r>
+      <w:proofErr w:type="spellEnd"/>
+      <w:r>
+        <w:rPr>
+          <w:rFonts w:ascii="Garamond" w:hAnsi="Garamond"/>
+        </w:rPr>
+        <w:t xml:space="preserve"> architectures, orchestration, systems engineering, high availability, and performance auditing.</w:t>
       </w:r>
     </w:p>
     <w:p>
@@ -2161,38 +2067,6 @@
         <w:rPr>
           <w:rFonts w:ascii="Garamond" w:hAnsi="Garamond"/>
         </w:rPr>
-        <w:t xml:space="preserve">A three-course sequence on scalability, infrastructure and security. While the CS curriculum does provide some courses on security, it does not provide courses on containerization, scalable </w:t>
-      </w:r>
-      <w:proofErr w:type="spellStart"/>
-      <w:r>
-        <w:rPr>
-          <w:rFonts w:ascii="Garamond" w:hAnsi="Garamond"/>
-        </w:rPr>
-        <w:t>microservice</w:t>
-      </w:r>
-      <w:proofErr w:type="spellEnd"/>
-      <w:r>
-        <w:rPr>
-          <w:rFonts w:ascii="Garamond" w:hAnsi="Garamond"/>
-        </w:rPr>
-        <w:t xml:space="preserve"> architectures, orchestration, systems engineering, high availability, and performance auditing.</w:t>
-      </w:r>
-    </w:p>
-    <w:p>
-      <w:pPr>
-        <w:pStyle w:val="ListParagraph"/>
-        <w:numPr>
-          <w:ilvl w:val="1"/>
-          <w:numId w:val="4"/>
-        </w:numPr>
-        <w:rPr>
-          <w:rFonts w:ascii="Garamond" w:hAnsi="Garamond"/>
-        </w:rPr>
-      </w:pPr>
-      <w:r>
-        <w:rPr>
-          <w:rFonts w:ascii="Garamond" w:hAnsi="Garamond"/>
-        </w:rPr>
         <w:t>A three-course sequence on the business of software. The CS curriculum does provide a single</w:t>
       </w:r>
       <w:r>
@@ -2260,8 +2134,6 @@
         </w:rPr>
         <w:t xml:space="preserve"> whose primary content is software engineering.</w:t>
       </w:r>
-      <w:bookmarkStart w:id="0" w:name="_GoBack"/>
-      <w:bookmarkEnd w:id="0"/>
     </w:p>
     <w:p>
       <w:pPr>

</xml_diff>